<commit_message>
Report Updated with FactHoldings, FactCashBalances and FactWatches
</commit_message>
<xml_diff>
--- a/Report.docx
+++ b/Report.docx
@@ -26,6 +26,7 @@
       </w:pPr>
       <w:r>
         <w:rPr>
+          <w:noProof/>
           <w:sz w:val="24"/>
           <w:szCs w:val="24"/>
         </w:rPr>
@@ -263,12 +264,21 @@
           <w:szCs w:val="24"/>
         </w:rPr>
       </w:pPr>
-      <w:r>
-        <w:rPr>
-          <w:sz w:val="24"/>
-          <w:szCs w:val="24"/>
-        </w:rPr>
-        <w:t>FINWIRE  files were merged into one FINWIRE_MERGED.</w:t>
+      <w:proofErr w:type="gramStart"/>
+      <w:r>
+        <w:rPr>
+          <w:sz w:val="24"/>
+          <w:szCs w:val="24"/>
+        </w:rPr>
+        <w:t>FINWIRE  files</w:t>
+      </w:r>
+      <w:proofErr w:type="gramEnd"/>
+      <w:r>
+        <w:rPr>
+          <w:sz w:val="24"/>
+          <w:szCs w:val="24"/>
+        </w:rPr>
+        <w:t xml:space="preserve"> were merged into one FINWIRE_MERGED.</w:t>
       </w:r>
     </w:p>
     <w:p/>
@@ -2758,23 +2768,7 @@
             <w:sz w:val="24"/>
             <w:szCs w:val="24"/>
           </w:rPr>
-          <w:t xml:space="preserve"> </w:t>
-        </w:r>
-        <w:r>
-          <w:rPr>
-            <w:rStyle w:val="Hyperlink"/>
-            <w:sz w:val="24"/>
-            <w:szCs w:val="24"/>
-          </w:rPr>
-          <w:t>q</w:t>
-        </w:r>
-        <w:r>
-          <w:rPr>
-            <w:rStyle w:val="Hyperlink"/>
-            <w:sz w:val="24"/>
-            <w:szCs w:val="24"/>
-          </w:rPr>
-          <w:t>uery 1</w:t>
+          <w:t xml:space="preserve"> query 1</w:t>
         </w:r>
       </w:hyperlink>
       <w:r>
@@ -7580,6 +7574,8 @@
     <w:p>
       <w:pPr>
         <w:rPr>
+          <w:b/>
+          <w:bCs/>
           <w:sz w:val="24"/>
           <w:szCs w:val="24"/>
         </w:rPr>
@@ -7588,63 +7584,909 @@
     <w:p>
       <w:pPr>
         <w:rPr>
+          <w:b/>
+          <w:bCs/>
+          <w:sz w:val="24"/>
+          <w:szCs w:val="24"/>
+        </w:rPr>
+      </w:pPr>
+    </w:p>
+    <w:p>
+      <w:pPr>
+        <w:rPr>
+          <w:b/>
+          <w:bCs/>
+          <w:sz w:val="24"/>
+          <w:szCs w:val="24"/>
+        </w:rPr>
+      </w:pPr>
+    </w:p>
+    <w:p>
+      <w:pPr>
+        <w:rPr>
+          <w:b/>
+          <w:bCs/>
+          <w:sz w:val="24"/>
+          <w:szCs w:val="24"/>
+        </w:rPr>
+      </w:pPr>
+    </w:p>
+    <w:p>
+      <w:pPr>
+        <w:rPr>
+          <w:b/>
+          <w:bCs/>
+          <w:sz w:val="24"/>
+          <w:szCs w:val="24"/>
+        </w:rPr>
+      </w:pPr>
+    </w:p>
+    <w:p>
+      <w:pPr>
+        <w:rPr>
+          <w:b/>
+          <w:bCs/>
+          <w:sz w:val="24"/>
+          <w:szCs w:val="24"/>
+        </w:rPr>
+      </w:pPr>
+    </w:p>
+    <w:p>
+      <w:pPr>
+        <w:rPr>
+          <w:b/>
+          <w:bCs/>
+          <w:sz w:val="24"/>
+          <w:szCs w:val="24"/>
+        </w:rPr>
+      </w:pPr>
+    </w:p>
+    <w:p>
+      <w:pPr>
+        <w:rPr>
+          <w:b/>
+          <w:bCs/>
+          <w:sz w:val="24"/>
+          <w:szCs w:val="24"/>
+        </w:rPr>
+      </w:pPr>
+      <w:bookmarkStart w:id="0" w:name="_GoBack"/>
+      <w:bookmarkEnd w:id="0"/>
+      <w:proofErr w:type="spellStart"/>
+      <w:r>
+        <w:rPr>
+          <w:b/>
+          <w:bCs/>
+          <w:sz w:val="24"/>
+          <w:szCs w:val="24"/>
+        </w:rPr>
+        <w:lastRenderedPageBreak/>
+        <w:t>FactHolding</w:t>
+      </w:r>
+      <w:proofErr w:type="spellEnd"/>
+    </w:p>
+    <w:p>
+      <w:pPr>
+        <w:rPr>
           <w:sz w:val="28"/>
           <w:szCs w:val="28"/>
         </w:rPr>
       </w:pPr>
       <w:r>
         <w:rPr>
+          <w:noProof/>
+        </w:rPr>
+        <w:drawing>
+          <wp:inline distT="0" distB="0" distL="0" distR="0" wp14:anchorId="27505ADE" wp14:editId="50BAAC85">
+            <wp:extent cx="5943600" cy="3492500"/>
+            <wp:effectExtent l="0" t="0" r="0" b="0"/>
+            <wp:docPr id="10" name="Picture 10"/>
+            <wp:cNvGraphicFramePr>
+              <a:graphicFrameLocks xmlns:a="http://schemas.openxmlformats.org/drawingml/2006/main" noChangeAspect="1"/>
+            </wp:cNvGraphicFramePr>
+            <a:graphic xmlns:a="http://schemas.openxmlformats.org/drawingml/2006/main">
+              <a:graphicData uri="http://schemas.openxmlformats.org/drawingml/2006/picture">
+                <pic:pic xmlns:pic="http://schemas.openxmlformats.org/drawingml/2006/picture">
+                  <pic:nvPicPr>
+                    <pic:cNvPr id="1" name=""/>
+                    <pic:cNvPicPr/>
+                  </pic:nvPicPr>
+                  <pic:blipFill>
+                    <a:blip r:embed="rId14"/>
+                    <a:stretch>
+                      <a:fillRect/>
+                    </a:stretch>
+                  </pic:blipFill>
+                  <pic:spPr>
+                    <a:xfrm>
+                      <a:off x="0" y="0"/>
+                      <a:ext cx="5943600" cy="3492500"/>
+                    </a:xfrm>
+                    <a:prstGeom prst="rect">
+                      <a:avLst/>
+                    </a:prstGeom>
+                  </pic:spPr>
+                </pic:pic>
+              </a:graphicData>
+            </a:graphic>
+          </wp:inline>
+        </w:drawing>
+      </w:r>
+    </w:p>
+    <w:p>
+      <w:pPr>
+        <w:rPr>
+          <w:sz w:val="24"/>
+          <w:szCs w:val="24"/>
+        </w:rPr>
+      </w:pPr>
+      <w:proofErr w:type="spellStart"/>
+      <w:r>
+        <w:rPr>
+          <w:sz w:val="24"/>
+          <w:szCs w:val="24"/>
+        </w:rPr>
+        <w:t>Factholding</w:t>
+      </w:r>
+      <w:proofErr w:type="spellEnd"/>
+      <w:r>
+        <w:rPr>
+          <w:sz w:val="24"/>
+          <w:szCs w:val="24"/>
+        </w:rPr>
+        <w:t xml:space="preserve"> reads data from HoldingHistory.txt and </w:t>
+      </w:r>
+      <w:proofErr w:type="spellStart"/>
+      <w:r>
+        <w:rPr>
+          <w:sz w:val="24"/>
+          <w:szCs w:val="24"/>
+        </w:rPr>
+        <w:t>DimTrade</w:t>
+      </w:r>
+      <w:proofErr w:type="spellEnd"/>
+      <w:r>
+        <w:rPr>
+          <w:sz w:val="24"/>
+          <w:szCs w:val="24"/>
+        </w:rPr>
+        <w:t xml:space="preserve"> Table and merged based on HH_T_ID from </w:t>
+      </w:r>
+      <w:proofErr w:type="spellStart"/>
+      <w:r>
+        <w:rPr>
+          <w:sz w:val="24"/>
+          <w:szCs w:val="24"/>
+        </w:rPr>
+        <w:t>HoldingHistory</w:t>
+      </w:r>
+      <w:proofErr w:type="spellEnd"/>
+      <w:r>
+        <w:rPr>
+          <w:sz w:val="24"/>
+          <w:szCs w:val="24"/>
+        </w:rPr>
+        <w:t xml:space="preserve"> with </w:t>
+      </w:r>
+      <w:proofErr w:type="spellStart"/>
+      <w:r>
+        <w:rPr>
+          <w:sz w:val="24"/>
+          <w:szCs w:val="24"/>
+        </w:rPr>
+        <w:t>TradeId</w:t>
+      </w:r>
+      <w:proofErr w:type="spellEnd"/>
+      <w:r>
+        <w:rPr>
+          <w:sz w:val="24"/>
+          <w:szCs w:val="24"/>
+        </w:rPr>
+        <w:t xml:space="preserve"> from </w:t>
+      </w:r>
+      <w:proofErr w:type="spellStart"/>
+      <w:r>
+        <w:rPr>
+          <w:sz w:val="24"/>
+          <w:szCs w:val="24"/>
+        </w:rPr>
+        <w:t>DimTrade</w:t>
+      </w:r>
+      <w:proofErr w:type="spellEnd"/>
+      <w:r>
+        <w:rPr>
+          <w:sz w:val="24"/>
+          <w:szCs w:val="24"/>
+        </w:rPr>
+        <w:t xml:space="preserve">. Here, </w:t>
+      </w:r>
+      <w:proofErr w:type="spellStart"/>
+      <w:r>
+        <w:rPr>
+          <w:sz w:val="24"/>
+          <w:szCs w:val="24"/>
+        </w:rPr>
+        <w:t>SK_DateID</w:t>
+      </w:r>
+      <w:proofErr w:type="spellEnd"/>
+      <w:r>
+        <w:rPr>
+          <w:sz w:val="24"/>
+          <w:szCs w:val="24"/>
+        </w:rPr>
+        <w:t xml:space="preserve"> and </w:t>
+      </w:r>
+      <w:proofErr w:type="spellStart"/>
+      <w:r>
+        <w:rPr>
+          <w:sz w:val="24"/>
+          <w:szCs w:val="24"/>
+        </w:rPr>
+        <w:t>SK_TimeId</w:t>
+      </w:r>
+      <w:proofErr w:type="spellEnd"/>
+      <w:r>
+        <w:rPr>
+          <w:sz w:val="24"/>
+          <w:szCs w:val="24"/>
+        </w:rPr>
+        <w:t xml:space="preserve"> for </w:t>
+      </w:r>
+      <w:proofErr w:type="spellStart"/>
+      <w:r>
+        <w:rPr>
+          <w:sz w:val="24"/>
+          <w:szCs w:val="24"/>
+        </w:rPr>
+        <w:t>FactHoldings</w:t>
+      </w:r>
+      <w:proofErr w:type="spellEnd"/>
+      <w:r>
+        <w:rPr>
+          <w:sz w:val="24"/>
+          <w:szCs w:val="24"/>
+        </w:rPr>
+        <w:t xml:space="preserve"> is set to the value of </w:t>
+      </w:r>
+      <w:proofErr w:type="spellStart"/>
+      <w:r>
+        <w:rPr>
+          <w:sz w:val="24"/>
+          <w:szCs w:val="24"/>
+        </w:rPr>
+        <w:t>SK_CloseDateID</w:t>
+      </w:r>
+      <w:proofErr w:type="spellEnd"/>
+      <w:r>
+        <w:rPr>
+          <w:sz w:val="24"/>
+          <w:szCs w:val="24"/>
+        </w:rPr>
+        <w:t xml:space="preserve"> and </w:t>
+      </w:r>
+      <w:proofErr w:type="spellStart"/>
+      <w:r>
+        <w:rPr>
+          <w:sz w:val="24"/>
+          <w:szCs w:val="24"/>
+        </w:rPr>
+        <w:t>SK_CloseTimeID</w:t>
+      </w:r>
+      <w:proofErr w:type="spellEnd"/>
+      <w:r>
+        <w:rPr>
+          <w:sz w:val="24"/>
+          <w:szCs w:val="24"/>
+        </w:rPr>
+        <w:t xml:space="preserve"> respectively. Similarly </w:t>
+      </w:r>
+      <w:proofErr w:type="spellStart"/>
+      <w:proofErr w:type="gramStart"/>
+      <w:r>
+        <w:rPr>
+          <w:sz w:val="24"/>
+          <w:szCs w:val="24"/>
+        </w:rPr>
+        <w:t>TradeId</w:t>
+      </w:r>
+      <w:proofErr w:type="spellEnd"/>
+      <w:r>
+        <w:rPr>
+          <w:sz w:val="24"/>
+          <w:szCs w:val="24"/>
+        </w:rPr>
+        <w:t xml:space="preserve"> ,</w:t>
+      </w:r>
+      <w:proofErr w:type="gramEnd"/>
+      <w:r>
+        <w:rPr>
+          <w:sz w:val="24"/>
+          <w:szCs w:val="24"/>
+        </w:rPr>
+        <w:t xml:space="preserve"> </w:t>
+      </w:r>
+      <w:proofErr w:type="spellStart"/>
+      <w:r>
+        <w:rPr>
+          <w:sz w:val="24"/>
+          <w:szCs w:val="24"/>
+        </w:rPr>
+        <w:t>CurrentTradeId</w:t>
+      </w:r>
+      <w:proofErr w:type="spellEnd"/>
+      <w:r>
+        <w:rPr>
+          <w:sz w:val="24"/>
+          <w:szCs w:val="24"/>
+        </w:rPr>
+        <w:t xml:space="preserve">  and </w:t>
+      </w:r>
+      <w:proofErr w:type="spellStart"/>
+      <w:r>
+        <w:rPr>
+          <w:sz w:val="24"/>
+          <w:szCs w:val="24"/>
+        </w:rPr>
+        <w:t>CurrentHolding</w:t>
+      </w:r>
+      <w:proofErr w:type="spellEnd"/>
+      <w:r>
+        <w:rPr>
+          <w:sz w:val="24"/>
+          <w:szCs w:val="24"/>
+        </w:rPr>
+        <w:t xml:space="preserve"> are set to HH_H_T_ID,  HH_T_ID and HH_AFTER_QTY respectively.</w:t>
+      </w:r>
+    </w:p>
+    <w:p>
+      <w:pPr>
+        <w:rPr>
           <w:sz w:val="28"/>
           <w:szCs w:val="28"/>
         </w:rPr>
-        <w:t>Incremental updates</w:t>
-      </w:r>
+      </w:pPr>
     </w:p>
     <w:p>
       <w:pPr>
         <w:rPr>
+          <w:b/>
+          <w:bCs/>
+          <w:sz w:val="24"/>
+          <w:szCs w:val="24"/>
+        </w:rPr>
+      </w:pPr>
+      <w:proofErr w:type="spellStart"/>
+      <w:r>
+        <w:rPr>
+          <w:b/>
+          <w:bCs/>
+          <w:sz w:val="24"/>
+          <w:szCs w:val="24"/>
+        </w:rPr>
+        <w:t>FactCashBalances</w:t>
+      </w:r>
+      <w:proofErr w:type="spellEnd"/>
+    </w:p>
+    <w:p>
+      <w:pPr>
+        <w:rPr>
           <w:sz w:val="28"/>
           <w:szCs w:val="28"/>
         </w:rPr>
       </w:pPr>
       <w:r>
         <w:rPr>
+          <w:noProof/>
+        </w:rPr>
+        <w:drawing>
+          <wp:inline distT="0" distB="0" distL="0" distR="0" wp14:anchorId="24795B29" wp14:editId="5EAAFC80">
+            <wp:extent cx="6334125" cy="1323975"/>
+            <wp:effectExtent l="0" t="0" r="9525" b="9525"/>
+            <wp:docPr id="12" name="Picture 12"/>
+            <wp:cNvGraphicFramePr>
+              <a:graphicFrameLocks xmlns:a="http://schemas.openxmlformats.org/drawingml/2006/main" noChangeAspect="1"/>
+            </wp:cNvGraphicFramePr>
+            <a:graphic xmlns:a="http://schemas.openxmlformats.org/drawingml/2006/main">
+              <a:graphicData uri="http://schemas.openxmlformats.org/drawingml/2006/picture">
+                <pic:pic xmlns:pic="http://schemas.openxmlformats.org/drawingml/2006/picture">
+                  <pic:nvPicPr>
+                    <pic:cNvPr id="1" name=""/>
+                    <pic:cNvPicPr/>
+                  </pic:nvPicPr>
+                  <pic:blipFill>
+                    <a:blip r:embed="rId15"/>
+                    <a:stretch>
+                      <a:fillRect/>
+                    </a:stretch>
+                  </pic:blipFill>
+                  <pic:spPr>
+                    <a:xfrm>
+                      <a:off x="0" y="0"/>
+                      <a:ext cx="6334125" cy="1323975"/>
+                    </a:xfrm>
+                    <a:prstGeom prst="rect">
+                      <a:avLst/>
+                    </a:prstGeom>
+                  </pic:spPr>
+                </pic:pic>
+              </a:graphicData>
+            </a:graphic>
+          </wp:inline>
+        </w:drawing>
+      </w:r>
+    </w:p>
+    <w:p>
+      <w:pPr>
+        <w:rPr>
+          <w:sz w:val="24"/>
+          <w:szCs w:val="24"/>
+        </w:rPr>
+      </w:pPr>
+      <w:proofErr w:type="spellStart"/>
+      <w:r>
+        <w:rPr>
+          <w:sz w:val="24"/>
+          <w:szCs w:val="24"/>
+        </w:rPr>
+        <w:t>FactCashBalances</w:t>
+      </w:r>
+      <w:proofErr w:type="spellEnd"/>
+      <w:r>
+        <w:rPr>
+          <w:sz w:val="24"/>
+          <w:szCs w:val="24"/>
+        </w:rPr>
+        <w:t xml:space="preserve"> reads data from CashTransaction.txt, </w:t>
+      </w:r>
+      <w:proofErr w:type="spellStart"/>
+      <w:r>
+        <w:rPr>
+          <w:sz w:val="24"/>
+          <w:szCs w:val="24"/>
+        </w:rPr>
+        <w:t>DimAccount</w:t>
+      </w:r>
+      <w:proofErr w:type="spellEnd"/>
+      <w:r>
+        <w:rPr>
+          <w:sz w:val="24"/>
+          <w:szCs w:val="24"/>
+        </w:rPr>
+        <w:t xml:space="preserve"> and </w:t>
+      </w:r>
+      <w:proofErr w:type="spellStart"/>
+      <w:r>
+        <w:rPr>
+          <w:sz w:val="24"/>
+          <w:szCs w:val="24"/>
+        </w:rPr>
+        <w:t>DimDate</w:t>
+      </w:r>
+      <w:proofErr w:type="spellEnd"/>
+      <w:r>
+        <w:rPr>
+          <w:sz w:val="24"/>
+          <w:szCs w:val="24"/>
+        </w:rPr>
+        <w:t xml:space="preserve">. </w:t>
+      </w:r>
+      <w:proofErr w:type="spellStart"/>
+      <w:r>
+        <w:rPr>
+          <w:sz w:val="24"/>
+          <w:szCs w:val="24"/>
+        </w:rPr>
+        <w:t>SK_CustomerID</w:t>
+      </w:r>
+      <w:proofErr w:type="spellEnd"/>
+      <w:r>
+        <w:rPr>
+          <w:sz w:val="24"/>
+          <w:szCs w:val="24"/>
+        </w:rPr>
+        <w:t xml:space="preserve"> and </w:t>
+      </w:r>
+      <w:proofErr w:type="spellStart"/>
+      <w:r>
+        <w:rPr>
+          <w:sz w:val="24"/>
+          <w:szCs w:val="24"/>
+        </w:rPr>
+        <w:t>SK_AccountID</w:t>
+      </w:r>
+      <w:proofErr w:type="spellEnd"/>
+      <w:r>
+        <w:rPr>
+          <w:sz w:val="24"/>
+          <w:szCs w:val="24"/>
+        </w:rPr>
+        <w:t xml:space="preserve"> are obtained from </w:t>
+      </w:r>
+      <w:proofErr w:type="spellStart"/>
+      <w:r>
+        <w:rPr>
+          <w:sz w:val="24"/>
+          <w:szCs w:val="24"/>
+        </w:rPr>
+        <w:t>DimAccount</w:t>
+      </w:r>
+      <w:proofErr w:type="spellEnd"/>
+      <w:r>
+        <w:rPr>
+          <w:sz w:val="24"/>
+          <w:szCs w:val="24"/>
+        </w:rPr>
+        <w:t xml:space="preserve"> by matching CT_CA_ID with </w:t>
+      </w:r>
+      <w:proofErr w:type="spellStart"/>
+      <w:r>
+        <w:rPr>
+          <w:sz w:val="24"/>
+          <w:szCs w:val="24"/>
+        </w:rPr>
+        <w:t>AccountID</w:t>
+      </w:r>
+      <w:proofErr w:type="spellEnd"/>
+      <w:r>
+        <w:rPr>
+          <w:sz w:val="24"/>
+          <w:szCs w:val="24"/>
+        </w:rPr>
+        <w:t xml:space="preserve">. </w:t>
+      </w:r>
+      <w:proofErr w:type="spellStart"/>
+      <w:r>
+        <w:rPr>
+          <w:sz w:val="24"/>
+          <w:szCs w:val="24"/>
+        </w:rPr>
+        <w:t>EffectiveDate</w:t>
+      </w:r>
+      <w:proofErr w:type="spellEnd"/>
+      <w:r>
+        <w:rPr>
+          <w:sz w:val="24"/>
+          <w:szCs w:val="24"/>
+        </w:rPr>
+        <w:t xml:space="preserve"> and </w:t>
+      </w:r>
+      <w:proofErr w:type="spellStart"/>
+      <w:r>
+        <w:rPr>
+          <w:sz w:val="24"/>
+          <w:szCs w:val="24"/>
+        </w:rPr>
+        <w:t>EndDate</w:t>
+      </w:r>
+      <w:proofErr w:type="spellEnd"/>
+      <w:r>
+        <w:rPr>
+          <w:sz w:val="24"/>
+          <w:szCs w:val="24"/>
+        </w:rPr>
+        <w:t xml:space="preserve"> defines the timeframe for CT_DTS which restricts the data to be written into </w:t>
+      </w:r>
+      <w:proofErr w:type="spellStart"/>
+      <w:r>
+        <w:rPr>
+          <w:sz w:val="24"/>
+          <w:szCs w:val="24"/>
+        </w:rPr>
+        <w:t>FactCashBalances</w:t>
+      </w:r>
+      <w:proofErr w:type="spellEnd"/>
+      <w:r>
+        <w:rPr>
+          <w:sz w:val="24"/>
+          <w:szCs w:val="24"/>
+        </w:rPr>
+        <w:t>. Cash is calculated as sum of prior Cash amount for this account with the sum of CT_AMT amount from all transactions in this account on this day.</w:t>
+      </w:r>
+    </w:p>
+    <w:p>
+      <w:pPr>
+        <w:rPr>
+          <w:sz w:val="24"/>
+          <w:szCs w:val="24"/>
+        </w:rPr>
+      </w:pPr>
+      <w:proofErr w:type="spellStart"/>
+      <w:r>
+        <w:rPr>
+          <w:b/>
+          <w:bCs/>
+          <w:sz w:val="24"/>
+          <w:szCs w:val="24"/>
+        </w:rPr>
+        <w:lastRenderedPageBreak/>
+        <w:t>FactWatches</w:t>
+      </w:r>
+      <w:proofErr w:type="spellEnd"/>
+    </w:p>
+    <w:p>
+      <w:pPr>
+        <w:rPr>
           <w:sz w:val="28"/>
           <w:szCs w:val="28"/>
         </w:rPr>
-        <w:t xml:space="preserve">Incremental updates are those updates that happen periodically to some of the tables of the data warehouse (daily/monthly etc.). In TPC-DI, we have those updates to the following tables: </w:t>
-      </w:r>
+      </w:pPr>
+      <w:r>
+        <w:rPr>
+          <w:noProof/>
+        </w:rPr>
+        <w:drawing>
+          <wp:inline distT="0" distB="0" distL="0" distR="0" wp14:anchorId="60A594B6" wp14:editId="4B46FEA1">
+            <wp:extent cx="5943600" cy="2301240"/>
+            <wp:effectExtent l="0" t="0" r="0" b="3810"/>
+            <wp:docPr id="13" name="Picture 13"/>
+            <wp:cNvGraphicFramePr>
+              <a:graphicFrameLocks xmlns:a="http://schemas.openxmlformats.org/drawingml/2006/main" noChangeAspect="1"/>
+            </wp:cNvGraphicFramePr>
+            <a:graphic xmlns:a="http://schemas.openxmlformats.org/drawingml/2006/main">
+              <a:graphicData uri="http://schemas.openxmlformats.org/drawingml/2006/picture">
+                <pic:pic xmlns:pic="http://schemas.openxmlformats.org/drawingml/2006/picture">
+                  <pic:nvPicPr>
+                    <pic:cNvPr id="1" name=""/>
+                    <pic:cNvPicPr/>
+                  </pic:nvPicPr>
+                  <pic:blipFill>
+                    <a:blip r:embed="rId16"/>
+                    <a:stretch>
+                      <a:fillRect/>
+                    </a:stretch>
+                  </pic:blipFill>
+                  <pic:spPr>
+                    <a:xfrm>
+                      <a:off x="0" y="0"/>
+                      <a:ext cx="5943600" cy="2301240"/>
+                    </a:xfrm>
+                    <a:prstGeom prst="rect">
+                      <a:avLst/>
+                    </a:prstGeom>
+                  </pic:spPr>
+                </pic:pic>
+              </a:graphicData>
+            </a:graphic>
+          </wp:inline>
+        </w:drawing>
+      </w:r>
+    </w:p>
+    <w:p>
+      <w:pPr>
+        <w:rPr>
+          <w:sz w:val="24"/>
+          <w:szCs w:val="24"/>
+        </w:rPr>
+      </w:pPr>
       <w:proofErr w:type="spellStart"/>
       <w:r>
+        <w:rPr>
+          <w:sz w:val="24"/>
+          <w:szCs w:val="24"/>
+        </w:rPr>
+        <w:t>FactWatches</w:t>
+      </w:r>
+      <w:proofErr w:type="spellEnd"/>
+      <w:r>
+        <w:rPr>
+          <w:sz w:val="24"/>
+          <w:szCs w:val="24"/>
+        </w:rPr>
+        <w:t xml:space="preserve"> reads data from WatchHistory.txt, </w:t>
+      </w:r>
+      <w:proofErr w:type="spellStart"/>
+      <w:r>
+        <w:rPr>
+          <w:sz w:val="24"/>
+          <w:szCs w:val="24"/>
+        </w:rPr>
+        <w:t>DimCustomer</w:t>
+      </w:r>
+      <w:proofErr w:type="spellEnd"/>
+      <w:r>
+        <w:rPr>
+          <w:sz w:val="24"/>
+          <w:szCs w:val="24"/>
+        </w:rPr>
+        <w:t xml:space="preserve">, </w:t>
+      </w:r>
+      <w:proofErr w:type="spellStart"/>
+      <w:r>
+        <w:rPr>
+          <w:sz w:val="24"/>
+          <w:szCs w:val="24"/>
+        </w:rPr>
+        <w:t>DimSecurity</w:t>
+      </w:r>
+      <w:proofErr w:type="spellEnd"/>
+      <w:r>
+        <w:rPr>
+          <w:sz w:val="24"/>
+          <w:szCs w:val="24"/>
+        </w:rPr>
+        <w:t xml:space="preserve">, </w:t>
+      </w:r>
+      <w:proofErr w:type="spellStart"/>
+      <w:r>
+        <w:rPr>
+          <w:sz w:val="24"/>
+          <w:szCs w:val="24"/>
+        </w:rPr>
+        <w:t>DimDate</w:t>
+      </w:r>
+      <w:proofErr w:type="spellEnd"/>
+      <w:r>
+        <w:rPr>
+          <w:sz w:val="24"/>
+          <w:szCs w:val="24"/>
+        </w:rPr>
+        <w:t xml:space="preserve">. Two different approach of data transformation is applied based on the value W_ACTION in every row of data read from WatchHistory.txt. </w:t>
+      </w:r>
+      <w:proofErr w:type="spellStart"/>
+      <w:r>
+        <w:rPr>
+          <w:sz w:val="24"/>
+          <w:szCs w:val="24"/>
+        </w:rPr>
+        <w:t>SK_CustomerID</w:t>
+      </w:r>
+      <w:proofErr w:type="spellEnd"/>
+      <w:r>
+        <w:rPr>
+          <w:sz w:val="24"/>
+          <w:szCs w:val="24"/>
+        </w:rPr>
+        <w:t xml:space="preserve"> is matched with W_C_ID for current time indicated by W_DTS. W_SYMB is matched with Symbol from </w:t>
+      </w:r>
+      <w:proofErr w:type="spellStart"/>
+      <w:r>
+        <w:rPr>
+          <w:sz w:val="24"/>
+          <w:szCs w:val="24"/>
+        </w:rPr>
+        <w:t>DimSecurity</w:t>
+      </w:r>
+      <w:proofErr w:type="spellEnd"/>
+      <w:r>
+        <w:rPr>
+          <w:sz w:val="24"/>
+          <w:szCs w:val="24"/>
+        </w:rPr>
+        <w:t xml:space="preserve"> to get the corresponding </w:t>
+      </w:r>
+      <w:proofErr w:type="spellStart"/>
+      <w:r>
+        <w:rPr>
+          <w:sz w:val="24"/>
+          <w:szCs w:val="24"/>
+        </w:rPr>
+        <w:t>SK_SecurityID</w:t>
+      </w:r>
+      <w:proofErr w:type="spellEnd"/>
+      <w:r>
+        <w:rPr>
+          <w:sz w:val="24"/>
+          <w:szCs w:val="24"/>
+        </w:rPr>
+        <w:t xml:space="preserve">. </w:t>
+      </w:r>
+      <w:proofErr w:type="spellStart"/>
+      <w:r>
+        <w:rPr>
+          <w:sz w:val="24"/>
+          <w:szCs w:val="24"/>
+        </w:rPr>
+        <w:t>EffectiveDate</w:t>
+      </w:r>
+      <w:proofErr w:type="spellEnd"/>
+      <w:r>
+        <w:rPr>
+          <w:sz w:val="24"/>
+          <w:szCs w:val="24"/>
+        </w:rPr>
+        <w:t xml:space="preserve"> and </w:t>
+      </w:r>
+      <w:proofErr w:type="spellStart"/>
+      <w:r>
+        <w:rPr>
+          <w:sz w:val="24"/>
+          <w:szCs w:val="24"/>
+        </w:rPr>
+        <w:t>EndDate</w:t>
+      </w:r>
+      <w:proofErr w:type="spellEnd"/>
+      <w:r>
+        <w:rPr>
+          <w:sz w:val="24"/>
+          <w:szCs w:val="24"/>
+        </w:rPr>
+        <w:t xml:space="preserve"> are used to define time range for W_DTS to indicate current time. When a security is added to a watch list, </w:t>
+      </w:r>
+      <w:proofErr w:type="spellStart"/>
+      <w:r>
+        <w:rPr>
+          <w:sz w:val="24"/>
+          <w:szCs w:val="24"/>
+        </w:rPr>
+        <w:t>SK_DateID_DatePlaced</w:t>
+      </w:r>
+      <w:proofErr w:type="spellEnd"/>
+      <w:r>
+        <w:rPr>
+          <w:sz w:val="24"/>
+          <w:szCs w:val="24"/>
+        </w:rPr>
+        <w:t xml:space="preserve"> and </w:t>
+      </w:r>
+      <w:proofErr w:type="spellStart"/>
+      <w:r>
+        <w:rPr>
+          <w:sz w:val="24"/>
+          <w:szCs w:val="24"/>
+        </w:rPr>
+        <w:t>SK_DateID_DateRemoved</w:t>
+      </w:r>
+      <w:proofErr w:type="spellEnd"/>
+      <w:r>
+        <w:rPr>
+          <w:sz w:val="24"/>
+          <w:szCs w:val="24"/>
+        </w:rPr>
+        <w:t xml:space="preserve"> is set to W_DTS and NULL respectively. Whereas, when a security is removed from a watch list, </w:t>
+      </w:r>
+      <w:proofErr w:type="spellStart"/>
+      <w:r>
+        <w:rPr>
+          <w:sz w:val="24"/>
+          <w:szCs w:val="24"/>
+        </w:rPr>
+        <w:t>SK_DateID_DateRemoved</w:t>
+      </w:r>
+      <w:proofErr w:type="spellEnd"/>
+      <w:r>
+        <w:rPr>
+          <w:sz w:val="24"/>
+          <w:szCs w:val="24"/>
+        </w:rPr>
+        <w:t xml:space="preserve"> is set to the value of W_DTS.</w:t>
+      </w:r>
+    </w:p>
+    <w:p>
+      <w:pPr>
+        <w:rPr>
+          <w:sz w:val="24"/>
+          <w:szCs w:val="24"/>
+        </w:rPr>
+      </w:pPr>
+    </w:p>
+    <w:p>
+      <w:pPr>
         <w:rPr>
           <w:sz w:val="28"/>
           <w:szCs w:val="28"/>
         </w:rPr>
-        <w:t>DimCustomer</w:t>
-      </w:r>
-      <w:proofErr w:type="spellEnd"/>
+      </w:pPr>
       <w:r>
         <w:rPr>
           <w:sz w:val="28"/>
           <w:szCs w:val="28"/>
         </w:rPr>
-        <w:t xml:space="preserve">, </w:t>
-      </w:r>
-      <w:proofErr w:type="spellStart"/>
-      <w:r>
+        <w:t>Incremental updates</w:t>
+      </w:r>
+    </w:p>
+    <w:p>
+      <w:pPr>
         <w:rPr>
           <w:sz w:val="28"/>
           <w:szCs w:val="28"/>
         </w:rPr>
-        <w:t>DimAccount</w:t>
-      </w:r>
-      <w:proofErr w:type="spellEnd"/>
+      </w:pPr>
       <w:r>
         <w:rPr>
           <w:sz w:val="28"/>
           <w:szCs w:val="28"/>
         </w:rPr>
-        <w:t xml:space="preserve">, </w:t>
+        <w:t xml:space="preserve">Incremental updates are those updates that happen periodically to some of the tables of the data warehouse (daily/monthly etc.). In TPC-DI, we have those updates to the following tables: </w:t>
       </w:r>
       <w:proofErr w:type="spellStart"/>
       <w:r>
@@ -7652,7 +8494,7 @@
           <w:sz w:val="28"/>
           <w:szCs w:val="28"/>
         </w:rPr>
-        <w:t>DimTrade</w:t>
+        <w:t>DimCustomer</w:t>
       </w:r>
       <w:proofErr w:type="spellEnd"/>
       <w:r>
@@ -7660,6 +8502,38 @@
           <w:sz w:val="28"/>
           <w:szCs w:val="28"/>
         </w:rPr>
+        <w:t xml:space="preserve">, </w:t>
+      </w:r>
+      <w:proofErr w:type="spellStart"/>
+      <w:r>
+        <w:rPr>
+          <w:sz w:val="28"/>
+          <w:szCs w:val="28"/>
+        </w:rPr>
+        <w:t>DimAccount</w:t>
+      </w:r>
+      <w:proofErr w:type="spellEnd"/>
+      <w:r>
+        <w:rPr>
+          <w:sz w:val="28"/>
+          <w:szCs w:val="28"/>
+        </w:rPr>
+        <w:t xml:space="preserve">, </w:t>
+      </w:r>
+      <w:proofErr w:type="spellStart"/>
+      <w:r>
+        <w:rPr>
+          <w:sz w:val="28"/>
+          <w:szCs w:val="28"/>
+        </w:rPr>
+        <w:t>DimTrade</w:t>
+      </w:r>
+      <w:proofErr w:type="spellEnd"/>
+      <w:r>
+        <w:rPr>
+          <w:sz w:val="28"/>
+          <w:szCs w:val="28"/>
+        </w:rPr>
         <w:t xml:space="preserve"> and every Fact table. </w:t>
       </w:r>
     </w:p>
@@ -7675,15 +8549,7 @@
           <w:sz w:val="28"/>
           <w:szCs w:val="28"/>
         </w:rPr>
-        <w:t xml:space="preserve">In our case, the phase of incremental updates takes place during Batch2 and Batch3. These types of updates are easy to manipulate as the source files of </w:t>
-      </w:r>
-      <w:r>
-        <w:rPr>
-          <w:sz w:val="28"/>
-          <w:szCs w:val="28"/>
-        </w:rPr>
-        <w:lastRenderedPageBreak/>
-        <w:t xml:space="preserve">Batch2 and Batch3 are deltas. This means that we do not have to identify the changes that happened to the OLTP database during the current Batch because there is the field </w:t>
+        <w:t xml:space="preserve">In our case, the phase of incremental updates takes place during Batch2 and Batch3. These types of updates are easy to manipulate as the source files of Batch2 and Batch3 are deltas. This means that we do not have to identify the changes that happened to the OLTP database during the current Batch because there is the field </w:t>
       </w:r>
       <w:r>
         <w:rPr>
@@ -7720,6 +8586,7 @@
           <w:sz w:val="28"/>
           <w:szCs w:val="28"/>
         </w:rPr>
+        <w:lastRenderedPageBreak/>
         <w:drawing>
           <wp:anchor distT="0" distB="0" distL="114300" distR="114300" simplePos="0" relativeHeight="251666432" behindDoc="0" locked="0" layoutInCell="1" allowOverlap="1" wp14:anchorId="7AEB2AEB" wp14:editId="7D6AEAD9">
             <wp:simplePos x="0" y="0"/>
@@ -7746,7 +8613,7 @@
                     </pic:cNvPicPr>
                   </pic:nvPicPr>
                   <pic:blipFill>
-                    <a:blip r:embed="rId14">
+                    <a:blip r:embed="rId17">
                       <a:extLst>
                         <a:ext uri="{28A0092B-C50C-407E-A947-70E740481C1C}">
                           <a14:useLocalDpi xmlns:a14="http://schemas.microsoft.com/office/drawing/2010/main" val="0"/>
@@ -7788,68 +8655,45 @@
           <w:sz w:val="28"/>
           <w:szCs w:val="28"/>
         </w:rPr>
-        <w:t xml:space="preserve">The transformations are slightly changed compared to those from the Initial load. Below, there is an example </w:t>
+        <w:t xml:space="preserve">The transformations are slightly changed compared to those from the Initial load. Below, there is an example transformation </w:t>
       </w:r>
       <w:r>
         <w:rPr>
           <w:sz w:val="28"/>
           <w:szCs w:val="28"/>
         </w:rPr>
-        <w:t>transformation</w:t>
-      </w:r>
+        <w:t>(</w:t>
+      </w:r>
+      <w:proofErr w:type="spellStart"/>
       <w:r>
         <w:rPr>
           <w:sz w:val="28"/>
           <w:szCs w:val="28"/>
         </w:rPr>
-        <w:t xml:space="preserve"> </w:t>
-      </w:r>
+        <w:t>DimAccount</w:t>
+      </w:r>
+      <w:proofErr w:type="spellEnd"/>
       <w:r>
         <w:rPr>
           <w:sz w:val="28"/>
           <w:szCs w:val="28"/>
         </w:rPr>
-        <w:t>(</w:t>
-      </w:r>
-      <w:proofErr w:type="spellStart"/>
-      <w:r>
+        <w:t>).</w:t>
+      </w:r>
+    </w:p>
+    <w:p>
+      <w:pPr>
         <w:rPr>
           <w:sz w:val="28"/>
           <w:szCs w:val="28"/>
         </w:rPr>
-        <w:t>DimAccount</w:t>
-      </w:r>
-      <w:proofErr w:type="spellEnd"/>
+      </w:pPr>
       <w:r>
         <w:rPr>
           <w:sz w:val="28"/>
           <w:szCs w:val="28"/>
         </w:rPr>
-        <w:t>).</w:t>
-      </w:r>
-    </w:p>
-    <w:p>
-      <w:pPr>
-        <w:rPr>
-          <w:sz w:val="28"/>
-          <w:szCs w:val="28"/>
-        </w:rPr>
-      </w:pPr>
-      <w:r>
-        <w:rPr>
-          <w:sz w:val="28"/>
-          <w:szCs w:val="28"/>
-        </w:rPr>
-        <w:t>We can see that we only need to have a filter in the end of the transformation (Insert/Update component) that defines whether the record needs just to be inserted to the database or an update</w:t>
-      </w:r>
-      <w:bookmarkStart w:id="0" w:name="_GoBack"/>
-      <w:bookmarkEnd w:id="0"/>
-      <w:r>
-        <w:rPr>
-          <w:sz w:val="28"/>
-          <w:szCs w:val="28"/>
-        </w:rPr>
-        <w:t xml:space="preserve"> (close of the existing record) has to be done first.</w:t>
+        <w:t>We can see that we only need to have a filter in the end of the transformation (Insert/Update component) that defines whether the record needs just to be inserted to the database or an update (close of the existing record) has to be done first.</w:t>
       </w:r>
     </w:p>
     <w:p>
@@ -7929,6 +8773,7 @@
         </w:rPr>
         <w:t> </w:t>
       </w:r>
+      <w:proofErr w:type="gramStart"/>
       <w:r>
         <w:rPr>
           <w:rFonts w:ascii="Consolas" w:eastAsia="Times New Roman" w:hAnsi="Consolas" w:cs="Times New Roman"/>
@@ -7949,7 +8794,19 @@
           <w:bdr w:val="none" w:sz="0" w:space="0" w:color="auto" w:frame="1"/>
           <w:lang w:eastAsia="en-CA"/>
         </w:rPr>
-        <w:t>(  </w:t>
+        <w:t>(</w:t>
+      </w:r>
+      <w:proofErr w:type="gramEnd"/>
+      <w:r>
+        <w:rPr>
+          <w:rFonts w:ascii="Consolas" w:eastAsia="Times New Roman" w:hAnsi="Consolas" w:cs="Times New Roman"/>
+          <w:color w:val="000000"/>
+          <w:sz w:val="14"/>
+          <w:szCs w:val="14"/>
+          <w:bdr w:val="none" w:sz="0" w:space="0" w:color="auto" w:frame="1"/>
+          <w:lang w:eastAsia="en-CA"/>
+        </w:rPr>
+        <w:t>  </w:t>
       </w:r>
     </w:p>
     <w:p>
@@ -8322,6 +9179,7 @@
           <w:lang w:eastAsia="en-CA"/>
         </w:rPr>
       </w:pPr>
+      <w:proofErr w:type="gramStart"/>
       <w:r>
         <w:rPr>
           <w:rFonts w:ascii="Consolas" w:eastAsia="Times New Roman" w:hAnsi="Consolas" w:cs="Times New Roman"/>
@@ -8343,7 +9201,19 @@
           <w:bdr w:val="none" w:sz="0" w:space="0" w:color="auto" w:frame="1"/>
           <w:lang w:eastAsia="en-CA"/>
         </w:rPr>
-        <w:t>new_dimcustomer</w:t>
+        <w:t>new</w:t>
+      </w:r>
+      <w:proofErr w:type="gramEnd"/>
+      <w:r>
+        <w:rPr>
+          <w:rFonts w:ascii="Consolas" w:eastAsia="Times New Roman" w:hAnsi="Consolas" w:cs="Times New Roman"/>
+          <w:color w:val="000000"/>
+          <w:sz w:val="14"/>
+          <w:szCs w:val="14"/>
+          <w:bdr w:val="none" w:sz="0" w:space="0" w:color="auto" w:frame="1"/>
+          <w:lang w:eastAsia="en-CA"/>
+        </w:rPr>
+        <w:t>_dimcustomer</w:t>
       </w:r>
       <w:proofErr w:type="spellEnd"/>
       <w:r>
@@ -8646,6 +9516,7 @@
         <w:t>        </w:t>
       </w:r>
       <w:proofErr w:type="spellStart"/>
+      <w:proofErr w:type="gramStart"/>
       <w:r>
         <w:rPr>
           <w:rFonts w:ascii="Consolas" w:eastAsia="Times New Roman" w:hAnsi="Consolas" w:cs="Times New Roman"/>
@@ -8658,6 +9529,7 @@
         <w:t>b.rn</w:t>
       </w:r>
       <w:proofErr w:type="spellEnd"/>
+      <w:proofErr w:type="gramEnd"/>
       <w:r>
         <w:rPr>
           <w:rFonts w:ascii="Consolas" w:eastAsia="Times New Roman" w:hAnsi="Consolas" w:cs="Times New Roman"/>
@@ -8689,7 +9561,19 @@
           <w:bdr w:val="none" w:sz="0" w:space="0" w:color="auto" w:frame="1"/>
           <w:lang w:eastAsia="en-CA"/>
         </w:rPr>
-        <w:t>        ,</w:t>
+        <w:t>        </w:t>
+      </w:r>
+      <w:proofErr w:type="gramStart"/>
+      <w:r>
+        <w:rPr>
+          <w:rFonts w:ascii="Consolas" w:eastAsia="Times New Roman" w:hAnsi="Consolas" w:cs="Times New Roman"/>
+          <w:color w:val="000000"/>
+          <w:sz w:val="14"/>
+          <w:szCs w:val="14"/>
+          <w:bdr w:val="none" w:sz="0" w:space="0" w:color="auto" w:frame="1"/>
+          <w:lang w:eastAsia="en-CA"/>
+        </w:rPr>
+        <w:t>,</w:t>
       </w:r>
       <w:proofErr w:type="spellStart"/>
       <w:r>
@@ -8701,7 +9585,19 @@
           <w:bdr w:val="none" w:sz="0" w:space="0" w:color="auto" w:frame="1"/>
           <w:lang w:eastAsia="en-CA"/>
         </w:rPr>
-        <w:t>b.SK_CustomerID</w:t>
+        <w:t>b</w:t>
+      </w:r>
+      <w:proofErr w:type="gramEnd"/>
+      <w:r>
+        <w:rPr>
+          <w:rFonts w:ascii="Consolas" w:eastAsia="Times New Roman" w:hAnsi="Consolas" w:cs="Times New Roman"/>
+          <w:color w:val="000000"/>
+          <w:sz w:val="14"/>
+          <w:szCs w:val="14"/>
+          <w:bdr w:val="none" w:sz="0" w:space="0" w:color="auto" w:frame="1"/>
+          <w:lang w:eastAsia="en-CA"/>
+        </w:rPr>
+        <w:t>.SK_CustomerID</w:t>
       </w:r>
       <w:proofErr w:type="spellEnd"/>
       <w:r>
@@ -8735,7 +9631,19 @@
           <w:bdr w:val="none" w:sz="0" w:space="0" w:color="auto" w:frame="1"/>
           <w:lang w:eastAsia="en-CA"/>
         </w:rPr>
-        <w:t>        ,</w:t>
+        <w:t>        </w:t>
+      </w:r>
+      <w:proofErr w:type="gramStart"/>
+      <w:r>
+        <w:rPr>
+          <w:rFonts w:ascii="Consolas" w:eastAsia="Times New Roman" w:hAnsi="Consolas" w:cs="Times New Roman"/>
+          <w:color w:val="000000"/>
+          <w:sz w:val="14"/>
+          <w:szCs w:val="14"/>
+          <w:bdr w:val="none" w:sz="0" w:space="0" w:color="auto" w:frame="1"/>
+          <w:lang w:eastAsia="en-CA"/>
+        </w:rPr>
+        <w:t>,</w:t>
       </w:r>
       <w:proofErr w:type="spellStart"/>
       <w:r>
@@ -8747,7 +9655,19 @@
           <w:bdr w:val="none" w:sz="0" w:space="0" w:color="auto" w:frame="1"/>
           <w:lang w:eastAsia="en-CA"/>
         </w:rPr>
-        <w:t>b.customerid</w:t>
+        <w:t>b</w:t>
+      </w:r>
+      <w:proofErr w:type="gramEnd"/>
+      <w:r>
+        <w:rPr>
+          <w:rFonts w:ascii="Consolas" w:eastAsia="Times New Roman" w:hAnsi="Consolas" w:cs="Times New Roman"/>
+          <w:color w:val="000000"/>
+          <w:sz w:val="14"/>
+          <w:szCs w:val="14"/>
+          <w:bdr w:val="none" w:sz="0" w:space="0" w:color="auto" w:frame="1"/>
+          <w:lang w:eastAsia="en-CA"/>
+        </w:rPr>
+        <w:t>.customerid</w:t>
       </w:r>
       <w:proofErr w:type="spellEnd"/>
       <w:r>
@@ -8781,7 +9701,19 @@
           <w:bdr w:val="none" w:sz="0" w:space="0" w:color="auto" w:frame="1"/>
           <w:lang w:eastAsia="en-CA"/>
         </w:rPr>
-        <w:t>        ,</w:t>
+        <w:t>        </w:t>
+      </w:r>
+      <w:proofErr w:type="gramStart"/>
+      <w:r>
+        <w:rPr>
+          <w:rFonts w:ascii="Consolas" w:eastAsia="Times New Roman" w:hAnsi="Consolas" w:cs="Times New Roman"/>
+          <w:color w:val="000000"/>
+          <w:sz w:val="14"/>
+          <w:szCs w:val="14"/>
+          <w:bdr w:val="none" w:sz="0" w:space="0" w:color="auto" w:frame="1"/>
+          <w:lang w:eastAsia="en-CA"/>
+        </w:rPr>
+        <w:t>,</w:t>
       </w:r>
       <w:r>
         <w:rPr>
@@ -8794,6 +9726,7 @@
         </w:rPr>
         <w:t>case</w:t>
       </w:r>
+      <w:proofErr w:type="gramEnd"/>
       <w:r>
         <w:rPr>
           <w:rFonts w:ascii="Consolas" w:eastAsia="Times New Roman" w:hAnsi="Consolas" w:cs="Times New Roman"/>
@@ -8979,7 +9912,19 @@
           <w:bdr w:val="none" w:sz="0" w:space="0" w:color="auto" w:frame="1"/>
           <w:lang w:eastAsia="en-CA"/>
         </w:rPr>
-        <w:t>        ,</w:t>
+        <w:t>        </w:t>
+      </w:r>
+      <w:proofErr w:type="gramStart"/>
+      <w:r>
+        <w:rPr>
+          <w:rFonts w:ascii="Consolas" w:eastAsia="Times New Roman" w:hAnsi="Consolas" w:cs="Times New Roman"/>
+          <w:color w:val="000000"/>
+          <w:sz w:val="14"/>
+          <w:szCs w:val="14"/>
+          <w:bdr w:val="none" w:sz="0" w:space="0" w:color="auto" w:frame="1"/>
+          <w:lang w:eastAsia="en-CA"/>
+        </w:rPr>
+        <w:t>,</w:t>
       </w:r>
       <w:r>
         <w:rPr>
@@ -8992,6 +9937,7 @@
         </w:rPr>
         <w:t>case</w:t>
       </w:r>
+      <w:proofErr w:type="gramEnd"/>
       <w:r>
         <w:rPr>
           <w:rFonts w:ascii="Consolas" w:eastAsia="Times New Roman" w:hAnsi="Consolas" w:cs="Times New Roman"/>
@@ -9177,7 +10123,19 @@
           <w:bdr w:val="none" w:sz="0" w:space="0" w:color="auto" w:frame="1"/>
           <w:lang w:eastAsia="en-CA"/>
         </w:rPr>
-        <w:t>        ,</w:t>
+        <w:t>        </w:t>
+      </w:r>
+      <w:proofErr w:type="gramStart"/>
+      <w:r>
+        <w:rPr>
+          <w:rFonts w:ascii="Consolas" w:eastAsia="Times New Roman" w:hAnsi="Consolas" w:cs="Times New Roman"/>
+          <w:color w:val="000000"/>
+          <w:sz w:val="14"/>
+          <w:szCs w:val="14"/>
+          <w:bdr w:val="none" w:sz="0" w:space="0" w:color="auto" w:frame="1"/>
+          <w:lang w:eastAsia="en-CA"/>
+        </w:rPr>
+        <w:t>,</w:t>
       </w:r>
       <w:r>
         <w:rPr>
@@ -9190,6 +10148,7 @@
         </w:rPr>
         <w:t>case</w:t>
       </w:r>
+      <w:proofErr w:type="gramEnd"/>
       <w:r>
         <w:rPr>
           <w:rFonts w:ascii="Consolas" w:eastAsia="Times New Roman" w:hAnsi="Consolas" w:cs="Times New Roman"/>
@@ -9375,7 +10334,19 @@
           <w:bdr w:val="none" w:sz="0" w:space="0" w:color="auto" w:frame="1"/>
           <w:lang w:eastAsia="en-CA"/>
         </w:rPr>
-        <w:t>        ,</w:t>
+        <w:t>        </w:t>
+      </w:r>
+      <w:proofErr w:type="gramStart"/>
+      <w:r>
+        <w:rPr>
+          <w:rFonts w:ascii="Consolas" w:eastAsia="Times New Roman" w:hAnsi="Consolas" w:cs="Times New Roman"/>
+          <w:color w:val="000000"/>
+          <w:sz w:val="14"/>
+          <w:szCs w:val="14"/>
+          <w:bdr w:val="none" w:sz="0" w:space="0" w:color="auto" w:frame="1"/>
+          <w:lang w:eastAsia="en-CA"/>
+        </w:rPr>
+        <w:t>,</w:t>
       </w:r>
       <w:r>
         <w:rPr>
@@ -9388,6 +10359,7 @@
         </w:rPr>
         <w:t>case</w:t>
       </w:r>
+      <w:proofErr w:type="gramEnd"/>
       <w:r>
         <w:rPr>
           <w:rFonts w:ascii="Consolas" w:eastAsia="Times New Roman" w:hAnsi="Consolas" w:cs="Times New Roman"/>
@@ -9573,7 +10545,19 @@
           <w:bdr w:val="none" w:sz="0" w:space="0" w:color="auto" w:frame="1"/>
           <w:lang w:eastAsia="en-CA"/>
         </w:rPr>
-        <w:t>        ,</w:t>
+        <w:t>        </w:t>
+      </w:r>
+      <w:proofErr w:type="gramStart"/>
+      <w:r>
+        <w:rPr>
+          <w:rFonts w:ascii="Consolas" w:eastAsia="Times New Roman" w:hAnsi="Consolas" w:cs="Times New Roman"/>
+          <w:color w:val="000000"/>
+          <w:sz w:val="14"/>
+          <w:szCs w:val="14"/>
+          <w:bdr w:val="none" w:sz="0" w:space="0" w:color="auto" w:frame="1"/>
+          <w:lang w:eastAsia="en-CA"/>
+        </w:rPr>
+        <w:t>,</w:t>
       </w:r>
       <w:r>
         <w:rPr>
@@ -9586,6 +10570,7 @@
         </w:rPr>
         <w:t>case</w:t>
       </w:r>
+      <w:proofErr w:type="gramEnd"/>
       <w:r>
         <w:rPr>
           <w:rFonts w:ascii="Consolas" w:eastAsia="Times New Roman" w:hAnsi="Consolas" w:cs="Times New Roman"/>
@@ -9856,7 +10841,19 @@
           <w:bdr w:val="none" w:sz="0" w:space="0" w:color="auto" w:frame="1"/>
           <w:lang w:eastAsia="en-CA"/>
         </w:rPr>
-        <w:t>        ,</w:t>
+        <w:t>        </w:t>
+      </w:r>
+      <w:proofErr w:type="gramStart"/>
+      <w:r>
+        <w:rPr>
+          <w:rFonts w:ascii="Consolas" w:eastAsia="Times New Roman" w:hAnsi="Consolas" w:cs="Times New Roman"/>
+          <w:color w:val="000000"/>
+          <w:sz w:val="14"/>
+          <w:szCs w:val="14"/>
+          <w:bdr w:val="none" w:sz="0" w:space="0" w:color="auto" w:frame="1"/>
+          <w:lang w:eastAsia="en-CA"/>
+        </w:rPr>
+        <w:t>,</w:t>
       </w:r>
       <w:r>
         <w:rPr>
@@ -9869,6 +10866,7 @@
         </w:rPr>
         <w:t>case</w:t>
       </w:r>
+      <w:proofErr w:type="gramEnd"/>
       <w:r>
         <w:rPr>
           <w:rFonts w:ascii="Consolas" w:eastAsia="Times New Roman" w:hAnsi="Consolas" w:cs="Times New Roman"/>
@@ -10054,7 +11052,19 @@
           <w:bdr w:val="none" w:sz="0" w:space="0" w:color="auto" w:frame="1"/>
           <w:lang w:eastAsia="en-CA"/>
         </w:rPr>
-        <w:t>        ,</w:t>
+        <w:t>        </w:t>
+      </w:r>
+      <w:proofErr w:type="gramStart"/>
+      <w:r>
+        <w:rPr>
+          <w:rFonts w:ascii="Consolas" w:eastAsia="Times New Roman" w:hAnsi="Consolas" w:cs="Times New Roman"/>
+          <w:color w:val="000000"/>
+          <w:sz w:val="14"/>
+          <w:szCs w:val="14"/>
+          <w:bdr w:val="none" w:sz="0" w:space="0" w:color="auto" w:frame="1"/>
+          <w:lang w:eastAsia="en-CA"/>
+        </w:rPr>
+        <w:t>,</w:t>
       </w:r>
       <w:r>
         <w:rPr>
@@ -10067,6 +11077,7 @@
         </w:rPr>
         <w:t>case</w:t>
       </w:r>
+      <w:proofErr w:type="gramEnd"/>
       <w:r>
         <w:rPr>
           <w:rFonts w:ascii="Consolas" w:eastAsia="Times New Roman" w:hAnsi="Consolas" w:cs="Times New Roman"/>
@@ -10252,7 +11263,19 @@
           <w:bdr w:val="none" w:sz="0" w:space="0" w:color="auto" w:frame="1"/>
           <w:lang w:eastAsia="en-CA"/>
         </w:rPr>
-        <w:t>        ,</w:t>
+        <w:t>        </w:t>
+      </w:r>
+      <w:proofErr w:type="gramStart"/>
+      <w:r>
+        <w:rPr>
+          <w:rFonts w:ascii="Consolas" w:eastAsia="Times New Roman" w:hAnsi="Consolas" w:cs="Times New Roman"/>
+          <w:color w:val="000000"/>
+          <w:sz w:val="14"/>
+          <w:szCs w:val="14"/>
+          <w:bdr w:val="none" w:sz="0" w:space="0" w:color="auto" w:frame="1"/>
+          <w:lang w:eastAsia="en-CA"/>
+        </w:rPr>
+        <w:t>,</w:t>
       </w:r>
       <w:r>
         <w:rPr>
@@ -10265,6 +11288,7 @@
         </w:rPr>
         <w:t>case</w:t>
       </w:r>
+      <w:proofErr w:type="gramEnd"/>
       <w:r>
         <w:rPr>
           <w:rFonts w:ascii="Consolas" w:eastAsia="Times New Roman" w:hAnsi="Consolas" w:cs="Times New Roman"/>
@@ -10450,7 +11474,19 @@
           <w:bdr w:val="none" w:sz="0" w:space="0" w:color="auto" w:frame="1"/>
           <w:lang w:eastAsia="en-CA"/>
         </w:rPr>
-        <w:t>        ,</w:t>
+        <w:t>        </w:t>
+      </w:r>
+      <w:proofErr w:type="gramStart"/>
+      <w:r>
+        <w:rPr>
+          <w:rFonts w:ascii="Consolas" w:eastAsia="Times New Roman" w:hAnsi="Consolas" w:cs="Times New Roman"/>
+          <w:color w:val="000000"/>
+          <w:sz w:val="14"/>
+          <w:szCs w:val="14"/>
+          <w:bdr w:val="none" w:sz="0" w:space="0" w:color="auto" w:frame="1"/>
+          <w:lang w:eastAsia="en-CA"/>
+        </w:rPr>
+        <w:t>,</w:t>
       </w:r>
       <w:r>
         <w:rPr>
@@ -10463,6 +11499,7 @@
         </w:rPr>
         <w:t>case</w:t>
       </w:r>
+      <w:proofErr w:type="gramEnd"/>
       <w:r>
         <w:rPr>
           <w:rFonts w:ascii="Consolas" w:eastAsia="Times New Roman" w:hAnsi="Consolas" w:cs="Times New Roman"/>
@@ -10648,7 +11685,19 @@
           <w:bdr w:val="none" w:sz="0" w:space="0" w:color="auto" w:frame="1"/>
           <w:lang w:eastAsia="en-CA"/>
         </w:rPr>
-        <w:t>        ,</w:t>
+        <w:t>        </w:t>
+      </w:r>
+      <w:proofErr w:type="gramStart"/>
+      <w:r>
+        <w:rPr>
+          <w:rFonts w:ascii="Consolas" w:eastAsia="Times New Roman" w:hAnsi="Consolas" w:cs="Times New Roman"/>
+          <w:color w:val="000000"/>
+          <w:sz w:val="14"/>
+          <w:szCs w:val="14"/>
+          <w:bdr w:val="none" w:sz="0" w:space="0" w:color="auto" w:frame="1"/>
+          <w:lang w:eastAsia="en-CA"/>
+        </w:rPr>
+        <w:t>,</w:t>
       </w:r>
       <w:r>
         <w:rPr>
@@ -10661,6 +11710,7 @@
         </w:rPr>
         <w:t>case</w:t>
       </w:r>
+      <w:proofErr w:type="gramEnd"/>
       <w:r>
         <w:rPr>
           <w:rFonts w:ascii="Consolas" w:eastAsia="Times New Roman" w:hAnsi="Consolas" w:cs="Times New Roman"/>
@@ -10846,7 +11896,19 @@
           <w:bdr w:val="none" w:sz="0" w:space="0" w:color="auto" w:frame="1"/>
           <w:lang w:eastAsia="en-CA"/>
         </w:rPr>
-        <w:t>        ,</w:t>
+        <w:t>        </w:t>
+      </w:r>
+      <w:proofErr w:type="gramStart"/>
+      <w:r>
+        <w:rPr>
+          <w:rFonts w:ascii="Consolas" w:eastAsia="Times New Roman" w:hAnsi="Consolas" w:cs="Times New Roman"/>
+          <w:color w:val="000000"/>
+          <w:sz w:val="14"/>
+          <w:szCs w:val="14"/>
+          <w:bdr w:val="none" w:sz="0" w:space="0" w:color="auto" w:frame="1"/>
+          <w:lang w:eastAsia="en-CA"/>
+        </w:rPr>
+        <w:t>,</w:t>
       </w:r>
       <w:r>
         <w:rPr>
@@ -10859,6 +11921,7 @@
         </w:rPr>
         <w:t>case</w:t>
       </w:r>
+      <w:proofErr w:type="gramEnd"/>
       <w:r>
         <w:rPr>
           <w:rFonts w:ascii="Consolas" w:eastAsia="Times New Roman" w:hAnsi="Consolas" w:cs="Times New Roman"/>
@@ -11044,7 +12107,19 @@
           <w:bdr w:val="none" w:sz="0" w:space="0" w:color="auto" w:frame="1"/>
           <w:lang w:eastAsia="en-CA"/>
         </w:rPr>
-        <w:t>        ,</w:t>
+        <w:t>        </w:t>
+      </w:r>
+      <w:proofErr w:type="gramStart"/>
+      <w:r>
+        <w:rPr>
+          <w:rFonts w:ascii="Consolas" w:eastAsia="Times New Roman" w:hAnsi="Consolas" w:cs="Times New Roman"/>
+          <w:color w:val="000000"/>
+          <w:sz w:val="14"/>
+          <w:szCs w:val="14"/>
+          <w:bdr w:val="none" w:sz="0" w:space="0" w:color="auto" w:frame="1"/>
+          <w:lang w:eastAsia="en-CA"/>
+        </w:rPr>
+        <w:t>,</w:t>
       </w:r>
       <w:r>
         <w:rPr>
@@ -11057,6 +12132,7 @@
         </w:rPr>
         <w:t>case</w:t>
       </w:r>
+      <w:proofErr w:type="gramEnd"/>
       <w:r>
         <w:rPr>
           <w:rFonts w:ascii="Consolas" w:eastAsia="Times New Roman" w:hAnsi="Consolas" w:cs="Times New Roman"/>
@@ -11242,7 +12318,19 @@
           <w:bdr w:val="none" w:sz="0" w:space="0" w:color="auto" w:frame="1"/>
           <w:lang w:eastAsia="en-CA"/>
         </w:rPr>
-        <w:t>        ,</w:t>
+        <w:t>        </w:t>
+      </w:r>
+      <w:proofErr w:type="gramStart"/>
+      <w:r>
+        <w:rPr>
+          <w:rFonts w:ascii="Consolas" w:eastAsia="Times New Roman" w:hAnsi="Consolas" w:cs="Times New Roman"/>
+          <w:color w:val="000000"/>
+          <w:sz w:val="14"/>
+          <w:szCs w:val="14"/>
+          <w:bdr w:val="none" w:sz="0" w:space="0" w:color="auto" w:frame="1"/>
+          <w:lang w:eastAsia="en-CA"/>
+        </w:rPr>
+        <w:t>,</w:t>
       </w:r>
       <w:r>
         <w:rPr>
@@ -11255,6 +12343,7 @@
         </w:rPr>
         <w:t>case</w:t>
       </w:r>
+      <w:proofErr w:type="gramEnd"/>
       <w:r>
         <w:rPr>
           <w:rFonts w:ascii="Consolas" w:eastAsia="Times New Roman" w:hAnsi="Consolas" w:cs="Times New Roman"/>
@@ -11440,7 +12529,19 @@
           <w:bdr w:val="none" w:sz="0" w:space="0" w:color="auto" w:frame="1"/>
           <w:lang w:eastAsia="en-CA"/>
         </w:rPr>
-        <w:t>        ,</w:t>
+        <w:t>        </w:t>
+      </w:r>
+      <w:proofErr w:type="gramStart"/>
+      <w:r>
+        <w:rPr>
+          <w:rFonts w:ascii="Consolas" w:eastAsia="Times New Roman" w:hAnsi="Consolas" w:cs="Times New Roman"/>
+          <w:color w:val="000000"/>
+          <w:sz w:val="14"/>
+          <w:szCs w:val="14"/>
+          <w:bdr w:val="none" w:sz="0" w:space="0" w:color="auto" w:frame="1"/>
+          <w:lang w:eastAsia="en-CA"/>
+        </w:rPr>
+        <w:t>,</w:t>
       </w:r>
       <w:r>
         <w:rPr>
@@ -11453,6 +12554,7 @@
         </w:rPr>
         <w:t>case</w:t>
       </w:r>
+      <w:proofErr w:type="gramEnd"/>
       <w:r>
         <w:rPr>
           <w:rFonts w:ascii="Consolas" w:eastAsia="Times New Roman" w:hAnsi="Consolas" w:cs="Times New Roman"/>
@@ -11638,7 +12740,19 @@
           <w:bdr w:val="none" w:sz="0" w:space="0" w:color="auto" w:frame="1"/>
           <w:lang w:eastAsia="en-CA"/>
         </w:rPr>
-        <w:t>        ,</w:t>
+        <w:t>        </w:t>
+      </w:r>
+      <w:proofErr w:type="gramStart"/>
+      <w:r>
+        <w:rPr>
+          <w:rFonts w:ascii="Consolas" w:eastAsia="Times New Roman" w:hAnsi="Consolas" w:cs="Times New Roman"/>
+          <w:color w:val="000000"/>
+          <w:sz w:val="14"/>
+          <w:szCs w:val="14"/>
+          <w:bdr w:val="none" w:sz="0" w:space="0" w:color="auto" w:frame="1"/>
+          <w:lang w:eastAsia="en-CA"/>
+        </w:rPr>
+        <w:t>,</w:t>
       </w:r>
       <w:r>
         <w:rPr>
@@ -11651,6 +12765,7 @@
         </w:rPr>
         <w:t>case</w:t>
       </w:r>
+      <w:proofErr w:type="gramEnd"/>
       <w:r>
         <w:rPr>
           <w:rFonts w:ascii="Consolas" w:eastAsia="Times New Roman" w:hAnsi="Consolas" w:cs="Times New Roman"/>
@@ -11836,7 +12951,19 @@
           <w:bdr w:val="none" w:sz="0" w:space="0" w:color="auto" w:frame="1"/>
           <w:lang w:eastAsia="en-CA"/>
         </w:rPr>
-        <w:t>        ,</w:t>
+        <w:t>        </w:t>
+      </w:r>
+      <w:proofErr w:type="gramStart"/>
+      <w:r>
+        <w:rPr>
+          <w:rFonts w:ascii="Consolas" w:eastAsia="Times New Roman" w:hAnsi="Consolas" w:cs="Times New Roman"/>
+          <w:color w:val="000000"/>
+          <w:sz w:val="14"/>
+          <w:szCs w:val="14"/>
+          <w:bdr w:val="none" w:sz="0" w:space="0" w:color="auto" w:frame="1"/>
+          <w:lang w:eastAsia="en-CA"/>
+        </w:rPr>
+        <w:t>,</w:t>
       </w:r>
       <w:r>
         <w:rPr>
@@ -11849,6 +12976,7 @@
         </w:rPr>
         <w:t>case</w:t>
       </w:r>
+      <w:proofErr w:type="gramEnd"/>
       <w:r>
         <w:rPr>
           <w:rFonts w:ascii="Consolas" w:eastAsia="Times New Roman" w:hAnsi="Consolas" w:cs="Times New Roman"/>
@@ -12034,7 +13162,19 @@
           <w:bdr w:val="none" w:sz="0" w:space="0" w:color="auto" w:frame="1"/>
           <w:lang w:eastAsia="en-CA"/>
         </w:rPr>
-        <w:t>        ,</w:t>
+        <w:t>        </w:t>
+      </w:r>
+      <w:proofErr w:type="gramStart"/>
+      <w:r>
+        <w:rPr>
+          <w:rFonts w:ascii="Consolas" w:eastAsia="Times New Roman" w:hAnsi="Consolas" w:cs="Times New Roman"/>
+          <w:color w:val="000000"/>
+          <w:sz w:val="14"/>
+          <w:szCs w:val="14"/>
+          <w:bdr w:val="none" w:sz="0" w:space="0" w:color="auto" w:frame="1"/>
+          <w:lang w:eastAsia="en-CA"/>
+        </w:rPr>
+        <w:t>,</w:t>
       </w:r>
       <w:r>
         <w:rPr>
@@ -12047,6 +13187,7 @@
         </w:rPr>
         <w:t>case</w:t>
       </w:r>
+      <w:proofErr w:type="gramEnd"/>
       <w:r>
         <w:rPr>
           <w:rFonts w:ascii="Consolas" w:eastAsia="Times New Roman" w:hAnsi="Consolas" w:cs="Times New Roman"/>
@@ -12232,7 +13373,19 @@
           <w:bdr w:val="none" w:sz="0" w:space="0" w:color="auto" w:frame="1"/>
           <w:lang w:eastAsia="en-CA"/>
         </w:rPr>
-        <w:t>        ,</w:t>
+        <w:t>        </w:t>
+      </w:r>
+      <w:proofErr w:type="gramStart"/>
+      <w:r>
+        <w:rPr>
+          <w:rFonts w:ascii="Consolas" w:eastAsia="Times New Roman" w:hAnsi="Consolas" w:cs="Times New Roman"/>
+          <w:color w:val="000000"/>
+          <w:sz w:val="14"/>
+          <w:szCs w:val="14"/>
+          <w:bdr w:val="none" w:sz="0" w:space="0" w:color="auto" w:frame="1"/>
+          <w:lang w:eastAsia="en-CA"/>
+        </w:rPr>
+        <w:t>,</w:t>
       </w:r>
       <w:r>
         <w:rPr>
@@ -12245,6 +13398,7 @@
         </w:rPr>
         <w:t>case</w:t>
       </w:r>
+      <w:proofErr w:type="gramEnd"/>
       <w:r>
         <w:rPr>
           <w:rFonts w:ascii="Consolas" w:eastAsia="Times New Roman" w:hAnsi="Consolas" w:cs="Times New Roman"/>
@@ -12430,7 +13584,19 @@
           <w:bdr w:val="none" w:sz="0" w:space="0" w:color="auto" w:frame="1"/>
           <w:lang w:eastAsia="en-CA"/>
         </w:rPr>
-        <w:t>        ,</w:t>
+        <w:t>        </w:t>
+      </w:r>
+      <w:proofErr w:type="gramStart"/>
+      <w:r>
+        <w:rPr>
+          <w:rFonts w:ascii="Consolas" w:eastAsia="Times New Roman" w:hAnsi="Consolas" w:cs="Times New Roman"/>
+          <w:color w:val="000000"/>
+          <w:sz w:val="14"/>
+          <w:szCs w:val="14"/>
+          <w:bdr w:val="none" w:sz="0" w:space="0" w:color="auto" w:frame="1"/>
+          <w:lang w:eastAsia="en-CA"/>
+        </w:rPr>
+        <w:t>,</w:t>
       </w:r>
       <w:r>
         <w:rPr>
@@ -12443,6 +13609,7 @@
         </w:rPr>
         <w:t>case</w:t>
       </w:r>
+      <w:proofErr w:type="gramEnd"/>
       <w:r>
         <w:rPr>
           <w:rFonts w:ascii="Consolas" w:eastAsia="Times New Roman" w:hAnsi="Consolas" w:cs="Times New Roman"/>
@@ -12628,7 +13795,19 @@
           <w:bdr w:val="none" w:sz="0" w:space="0" w:color="auto" w:frame="1"/>
           <w:lang w:eastAsia="en-CA"/>
         </w:rPr>
-        <w:t>        ,</w:t>
+        <w:t>        </w:t>
+      </w:r>
+      <w:proofErr w:type="gramStart"/>
+      <w:r>
+        <w:rPr>
+          <w:rFonts w:ascii="Consolas" w:eastAsia="Times New Roman" w:hAnsi="Consolas" w:cs="Times New Roman"/>
+          <w:color w:val="000000"/>
+          <w:sz w:val="14"/>
+          <w:szCs w:val="14"/>
+          <w:bdr w:val="none" w:sz="0" w:space="0" w:color="auto" w:frame="1"/>
+          <w:lang w:eastAsia="en-CA"/>
+        </w:rPr>
+        <w:t>,</w:t>
       </w:r>
       <w:r>
         <w:rPr>
@@ -12641,6 +13820,7 @@
         </w:rPr>
         <w:t>case</w:t>
       </w:r>
+      <w:proofErr w:type="gramEnd"/>
       <w:r>
         <w:rPr>
           <w:rFonts w:ascii="Consolas" w:eastAsia="Times New Roman" w:hAnsi="Consolas" w:cs="Times New Roman"/>
@@ -12827,7 +14007,19 @@
           <w:lang w:eastAsia="en-CA"/>
         </w:rPr>
         <w:lastRenderedPageBreak/>
-        <w:t>        ,</w:t>
+        <w:t>        </w:t>
+      </w:r>
+      <w:proofErr w:type="gramStart"/>
+      <w:r>
+        <w:rPr>
+          <w:rFonts w:ascii="Consolas" w:eastAsia="Times New Roman" w:hAnsi="Consolas" w:cs="Times New Roman"/>
+          <w:color w:val="000000"/>
+          <w:sz w:val="14"/>
+          <w:szCs w:val="14"/>
+          <w:bdr w:val="none" w:sz="0" w:space="0" w:color="auto" w:frame="1"/>
+          <w:lang w:eastAsia="en-CA"/>
+        </w:rPr>
+        <w:t>,</w:t>
       </w:r>
       <w:r>
         <w:rPr>
@@ -12840,6 +14032,7 @@
         </w:rPr>
         <w:t>case</w:t>
       </w:r>
+      <w:proofErr w:type="gramEnd"/>
       <w:r>
         <w:rPr>
           <w:rFonts w:ascii="Consolas" w:eastAsia="Times New Roman" w:hAnsi="Consolas" w:cs="Times New Roman"/>
@@ -13025,7 +14218,19 @@
           <w:bdr w:val="none" w:sz="0" w:space="0" w:color="auto" w:frame="1"/>
           <w:lang w:eastAsia="en-CA"/>
         </w:rPr>
-        <w:t>        ,</w:t>
+        <w:t>        </w:t>
+      </w:r>
+      <w:proofErr w:type="gramStart"/>
+      <w:r>
+        <w:rPr>
+          <w:rFonts w:ascii="Consolas" w:eastAsia="Times New Roman" w:hAnsi="Consolas" w:cs="Times New Roman"/>
+          <w:color w:val="000000"/>
+          <w:sz w:val="14"/>
+          <w:szCs w:val="14"/>
+          <w:bdr w:val="none" w:sz="0" w:space="0" w:color="auto" w:frame="1"/>
+          <w:lang w:eastAsia="en-CA"/>
+        </w:rPr>
+        <w:t>,</w:t>
       </w:r>
       <w:r>
         <w:rPr>
@@ -13038,6 +14243,7 @@
         </w:rPr>
         <w:t>case</w:t>
       </w:r>
+      <w:proofErr w:type="gramEnd"/>
       <w:r>
         <w:rPr>
           <w:rFonts w:ascii="Consolas" w:eastAsia="Times New Roman" w:hAnsi="Consolas" w:cs="Times New Roman"/>
@@ -13223,7 +14429,19 @@
           <w:bdr w:val="none" w:sz="0" w:space="0" w:color="auto" w:frame="1"/>
           <w:lang w:eastAsia="en-CA"/>
         </w:rPr>
-        <w:t>        ,</w:t>
+        <w:t>        </w:t>
+      </w:r>
+      <w:proofErr w:type="gramStart"/>
+      <w:r>
+        <w:rPr>
+          <w:rFonts w:ascii="Consolas" w:eastAsia="Times New Roman" w:hAnsi="Consolas" w:cs="Times New Roman"/>
+          <w:color w:val="000000"/>
+          <w:sz w:val="14"/>
+          <w:szCs w:val="14"/>
+          <w:bdr w:val="none" w:sz="0" w:space="0" w:color="auto" w:frame="1"/>
+          <w:lang w:eastAsia="en-CA"/>
+        </w:rPr>
+        <w:t>,</w:t>
       </w:r>
       <w:r>
         <w:rPr>
@@ -13236,6 +14454,7 @@
         </w:rPr>
         <w:t>case</w:t>
       </w:r>
+      <w:proofErr w:type="gramEnd"/>
       <w:r>
         <w:rPr>
           <w:rFonts w:ascii="Consolas" w:eastAsia="Times New Roman" w:hAnsi="Consolas" w:cs="Times New Roman"/>
@@ -13421,7 +14640,19 @@
           <w:bdr w:val="none" w:sz="0" w:space="0" w:color="auto" w:frame="1"/>
           <w:lang w:eastAsia="en-CA"/>
         </w:rPr>
-        <w:t>        ,</w:t>
+        <w:t>        </w:t>
+      </w:r>
+      <w:proofErr w:type="gramStart"/>
+      <w:r>
+        <w:rPr>
+          <w:rFonts w:ascii="Consolas" w:eastAsia="Times New Roman" w:hAnsi="Consolas" w:cs="Times New Roman"/>
+          <w:color w:val="000000"/>
+          <w:sz w:val="14"/>
+          <w:szCs w:val="14"/>
+          <w:bdr w:val="none" w:sz="0" w:space="0" w:color="auto" w:frame="1"/>
+          <w:lang w:eastAsia="en-CA"/>
+        </w:rPr>
+        <w:t>,</w:t>
       </w:r>
       <w:r>
         <w:rPr>
@@ -13434,6 +14665,7 @@
         </w:rPr>
         <w:t>case</w:t>
       </w:r>
+      <w:proofErr w:type="gramEnd"/>
       <w:r>
         <w:rPr>
           <w:rFonts w:ascii="Consolas" w:eastAsia="Times New Roman" w:hAnsi="Consolas" w:cs="Times New Roman"/>
@@ -13619,7 +14851,19 @@
           <w:bdr w:val="none" w:sz="0" w:space="0" w:color="auto" w:frame="1"/>
           <w:lang w:eastAsia="en-CA"/>
         </w:rPr>
-        <w:t>        ,</w:t>
+        <w:t>        </w:t>
+      </w:r>
+      <w:proofErr w:type="gramStart"/>
+      <w:r>
+        <w:rPr>
+          <w:rFonts w:ascii="Consolas" w:eastAsia="Times New Roman" w:hAnsi="Consolas" w:cs="Times New Roman"/>
+          <w:color w:val="000000"/>
+          <w:sz w:val="14"/>
+          <w:szCs w:val="14"/>
+          <w:bdr w:val="none" w:sz="0" w:space="0" w:color="auto" w:frame="1"/>
+          <w:lang w:eastAsia="en-CA"/>
+        </w:rPr>
+        <w:t>,</w:t>
       </w:r>
       <w:r>
         <w:rPr>
@@ -13632,6 +14876,7 @@
         </w:rPr>
         <w:t>case</w:t>
       </w:r>
+      <w:proofErr w:type="gramEnd"/>
       <w:r>
         <w:rPr>
           <w:rFonts w:ascii="Consolas" w:eastAsia="Times New Roman" w:hAnsi="Consolas" w:cs="Times New Roman"/>
@@ -13817,7 +15062,19 @@
           <w:bdr w:val="none" w:sz="0" w:space="0" w:color="auto" w:frame="1"/>
           <w:lang w:eastAsia="en-CA"/>
         </w:rPr>
-        <w:t>        ,</w:t>
+        <w:t>        </w:t>
+      </w:r>
+      <w:proofErr w:type="gramStart"/>
+      <w:r>
+        <w:rPr>
+          <w:rFonts w:ascii="Consolas" w:eastAsia="Times New Roman" w:hAnsi="Consolas" w:cs="Times New Roman"/>
+          <w:color w:val="000000"/>
+          <w:sz w:val="14"/>
+          <w:szCs w:val="14"/>
+          <w:bdr w:val="none" w:sz="0" w:space="0" w:color="auto" w:frame="1"/>
+          <w:lang w:eastAsia="en-CA"/>
+        </w:rPr>
+        <w:t>,</w:t>
       </w:r>
       <w:r>
         <w:rPr>
@@ -13830,6 +15087,7 @@
         </w:rPr>
         <w:t>case</w:t>
       </w:r>
+      <w:proofErr w:type="gramEnd"/>
       <w:r>
         <w:rPr>
           <w:rFonts w:ascii="Consolas" w:eastAsia="Times New Roman" w:hAnsi="Consolas" w:cs="Times New Roman"/>
@@ -14015,7 +15273,19 @@
           <w:bdr w:val="none" w:sz="0" w:space="0" w:color="auto" w:frame="1"/>
           <w:lang w:eastAsia="en-CA"/>
         </w:rPr>
-        <w:t>        ,</w:t>
+        <w:t>        </w:t>
+      </w:r>
+      <w:proofErr w:type="gramStart"/>
+      <w:r>
+        <w:rPr>
+          <w:rFonts w:ascii="Consolas" w:eastAsia="Times New Roman" w:hAnsi="Consolas" w:cs="Times New Roman"/>
+          <w:color w:val="000000"/>
+          <w:sz w:val="14"/>
+          <w:szCs w:val="14"/>
+          <w:bdr w:val="none" w:sz="0" w:space="0" w:color="auto" w:frame="1"/>
+          <w:lang w:eastAsia="en-CA"/>
+        </w:rPr>
+        <w:t>,</w:t>
       </w:r>
       <w:r>
         <w:rPr>
@@ -14028,6 +15298,7 @@
         </w:rPr>
         <w:t>case</w:t>
       </w:r>
+      <w:proofErr w:type="gramEnd"/>
       <w:r>
         <w:rPr>
           <w:rFonts w:ascii="Consolas" w:eastAsia="Times New Roman" w:hAnsi="Consolas" w:cs="Times New Roman"/>
@@ -14213,7 +15484,19 @@
           <w:bdr w:val="none" w:sz="0" w:space="0" w:color="auto" w:frame="1"/>
           <w:lang w:eastAsia="en-CA"/>
         </w:rPr>
-        <w:t>        ,</w:t>
+        <w:t>        </w:t>
+      </w:r>
+      <w:proofErr w:type="gramStart"/>
+      <w:r>
+        <w:rPr>
+          <w:rFonts w:ascii="Consolas" w:eastAsia="Times New Roman" w:hAnsi="Consolas" w:cs="Times New Roman"/>
+          <w:color w:val="000000"/>
+          <w:sz w:val="14"/>
+          <w:szCs w:val="14"/>
+          <w:bdr w:val="none" w:sz="0" w:space="0" w:color="auto" w:frame="1"/>
+          <w:lang w:eastAsia="en-CA"/>
+        </w:rPr>
+        <w:t>,</w:t>
       </w:r>
       <w:proofErr w:type="spellStart"/>
       <w:r>
@@ -14225,7 +15508,19 @@
           <w:bdr w:val="none" w:sz="0" w:space="0" w:color="auto" w:frame="1"/>
           <w:lang w:eastAsia="en-CA"/>
         </w:rPr>
-        <w:t>b.IsCurrent</w:t>
+        <w:t>b</w:t>
+      </w:r>
+      <w:proofErr w:type="gramEnd"/>
+      <w:r>
+        <w:rPr>
+          <w:rFonts w:ascii="Consolas" w:eastAsia="Times New Roman" w:hAnsi="Consolas" w:cs="Times New Roman"/>
+          <w:color w:val="000000"/>
+          <w:sz w:val="14"/>
+          <w:szCs w:val="14"/>
+          <w:bdr w:val="none" w:sz="0" w:space="0" w:color="auto" w:frame="1"/>
+          <w:lang w:eastAsia="en-CA"/>
+        </w:rPr>
+        <w:t>.IsCurrent</w:t>
       </w:r>
       <w:proofErr w:type="spellEnd"/>
       <w:r>
@@ -14259,7 +15554,19 @@
           <w:bdr w:val="none" w:sz="0" w:space="0" w:color="auto" w:frame="1"/>
           <w:lang w:eastAsia="en-CA"/>
         </w:rPr>
-        <w:t>        ,</w:t>
+        <w:t>        </w:t>
+      </w:r>
+      <w:proofErr w:type="gramStart"/>
+      <w:r>
+        <w:rPr>
+          <w:rFonts w:ascii="Consolas" w:eastAsia="Times New Roman" w:hAnsi="Consolas" w:cs="Times New Roman"/>
+          <w:color w:val="000000"/>
+          <w:sz w:val="14"/>
+          <w:szCs w:val="14"/>
+          <w:bdr w:val="none" w:sz="0" w:space="0" w:color="auto" w:frame="1"/>
+          <w:lang w:eastAsia="en-CA"/>
+        </w:rPr>
+        <w:t>,</w:t>
       </w:r>
       <w:proofErr w:type="spellStart"/>
       <w:r>
@@ -14271,7 +15578,19 @@
           <w:bdr w:val="none" w:sz="0" w:space="0" w:color="auto" w:frame="1"/>
           <w:lang w:eastAsia="en-CA"/>
         </w:rPr>
-        <w:t>b.BatchID</w:t>
+        <w:t>b</w:t>
+      </w:r>
+      <w:proofErr w:type="gramEnd"/>
+      <w:r>
+        <w:rPr>
+          <w:rFonts w:ascii="Consolas" w:eastAsia="Times New Roman" w:hAnsi="Consolas" w:cs="Times New Roman"/>
+          <w:color w:val="000000"/>
+          <w:sz w:val="14"/>
+          <w:szCs w:val="14"/>
+          <w:bdr w:val="none" w:sz="0" w:space="0" w:color="auto" w:frame="1"/>
+          <w:lang w:eastAsia="en-CA"/>
+        </w:rPr>
+        <w:t>.BatchID</w:t>
       </w:r>
       <w:proofErr w:type="spellEnd"/>
       <w:r>
@@ -14305,7 +15624,19 @@
           <w:bdr w:val="none" w:sz="0" w:space="0" w:color="auto" w:frame="1"/>
           <w:lang w:eastAsia="en-CA"/>
         </w:rPr>
-        <w:t>        ,</w:t>
+        <w:t>        </w:t>
+      </w:r>
+      <w:proofErr w:type="gramStart"/>
+      <w:r>
+        <w:rPr>
+          <w:rFonts w:ascii="Consolas" w:eastAsia="Times New Roman" w:hAnsi="Consolas" w:cs="Times New Roman"/>
+          <w:color w:val="000000"/>
+          <w:sz w:val="14"/>
+          <w:szCs w:val="14"/>
+          <w:bdr w:val="none" w:sz="0" w:space="0" w:color="auto" w:frame="1"/>
+          <w:lang w:eastAsia="en-CA"/>
+        </w:rPr>
+        <w:t>,</w:t>
       </w:r>
       <w:proofErr w:type="spellStart"/>
       <w:r>
@@ -14317,7 +15648,19 @@
           <w:bdr w:val="none" w:sz="0" w:space="0" w:color="auto" w:frame="1"/>
           <w:lang w:eastAsia="en-CA"/>
         </w:rPr>
-        <w:t>b.effectivedate</w:t>
+        <w:t>b</w:t>
+      </w:r>
+      <w:proofErr w:type="gramEnd"/>
+      <w:r>
+        <w:rPr>
+          <w:rFonts w:ascii="Consolas" w:eastAsia="Times New Roman" w:hAnsi="Consolas" w:cs="Times New Roman"/>
+          <w:color w:val="000000"/>
+          <w:sz w:val="14"/>
+          <w:szCs w:val="14"/>
+          <w:bdr w:val="none" w:sz="0" w:space="0" w:color="auto" w:frame="1"/>
+          <w:lang w:eastAsia="en-CA"/>
+        </w:rPr>
+        <w:t>.effectivedate</w:t>
       </w:r>
       <w:proofErr w:type="spellEnd"/>
       <w:r>
@@ -14351,7 +15694,19 @@
           <w:bdr w:val="none" w:sz="0" w:space="0" w:color="auto" w:frame="1"/>
           <w:lang w:eastAsia="en-CA"/>
         </w:rPr>
-        <w:t>        ,</w:t>
+        <w:t>        </w:t>
+      </w:r>
+      <w:proofErr w:type="gramStart"/>
+      <w:r>
+        <w:rPr>
+          <w:rFonts w:ascii="Consolas" w:eastAsia="Times New Roman" w:hAnsi="Consolas" w:cs="Times New Roman"/>
+          <w:color w:val="000000"/>
+          <w:sz w:val="14"/>
+          <w:szCs w:val="14"/>
+          <w:bdr w:val="none" w:sz="0" w:space="0" w:color="auto" w:frame="1"/>
+          <w:lang w:eastAsia="en-CA"/>
+        </w:rPr>
+        <w:t>,</w:t>
       </w:r>
       <w:proofErr w:type="spellStart"/>
       <w:r>
@@ -14363,7 +15718,19 @@
           <w:bdr w:val="none" w:sz="0" w:space="0" w:color="auto" w:frame="1"/>
           <w:lang w:eastAsia="en-CA"/>
         </w:rPr>
-        <w:t>b.enddate</w:t>
+        <w:t>b</w:t>
+      </w:r>
+      <w:proofErr w:type="gramEnd"/>
+      <w:r>
+        <w:rPr>
+          <w:rFonts w:ascii="Consolas" w:eastAsia="Times New Roman" w:hAnsi="Consolas" w:cs="Times New Roman"/>
+          <w:color w:val="000000"/>
+          <w:sz w:val="14"/>
+          <w:szCs w:val="14"/>
+          <w:bdr w:val="none" w:sz="0" w:space="0" w:color="auto" w:frame="1"/>
+          <w:lang w:eastAsia="en-CA"/>
+        </w:rPr>
+        <w:t>.enddate</w:t>
       </w:r>
       <w:proofErr w:type="spellEnd"/>
       <w:r>
@@ -14507,7 +15874,31 @@
           <w:bdr w:val="none" w:sz="0" w:space="0" w:color="auto" w:frame="1"/>
           <w:lang w:eastAsia="en-CA"/>
         </w:rPr>
-        <w:t> a.rn = b.rn-1 </w:t>
+        <w:t> </w:t>
+      </w:r>
+      <w:proofErr w:type="gramStart"/>
+      <w:r>
+        <w:rPr>
+          <w:rFonts w:ascii="Consolas" w:eastAsia="Times New Roman" w:hAnsi="Consolas" w:cs="Times New Roman"/>
+          <w:color w:val="000000"/>
+          <w:sz w:val="14"/>
+          <w:szCs w:val="14"/>
+          <w:bdr w:val="none" w:sz="0" w:space="0" w:color="auto" w:frame="1"/>
+          <w:lang w:eastAsia="en-CA"/>
+        </w:rPr>
+        <w:t>a.rn</w:t>
+      </w:r>
+      <w:proofErr w:type="gramEnd"/>
+      <w:r>
+        <w:rPr>
+          <w:rFonts w:ascii="Consolas" w:eastAsia="Times New Roman" w:hAnsi="Consolas" w:cs="Times New Roman"/>
+          <w:color w:val="000000"/>
+          <w:sz w:val="14"/>
+          <w:szCs w:val="14"/>
+          <w:bdr w:val="none" w:sz="0" w:space="0" w:color="auto" w:frame="1"/>
+          <w:lang w:eastAsia="en-CA"/>
+        </w:rPr>
+        <w:t> = b.rn-1 </w:t>
       </w:r>
       <w:r>
         <w:rPr>
@@ -14745,9 +16136,22 @@
           <w:bdr w:val="none" w:sz="0" w:space="0" w:color="auto" w:frame="1"/>
           <w:lang w:eastAsia="en-CA"/>
         </w:rPr>
-        <w:t>new_cust.TaxID</w:t>
+        <w:t>new_</w:t>
+      </w:r>
+      <w:proofErr w:type="gramStart"/>
+      <w:r>
+        <w:rPr>
+          <w:rFonts w:ascii="Consolas" w:eastAsia="Times New Roman" w:hAnsi="Consolas" w:cs="Times New Roman"/>
+          <w:color w:val="000000"/>
+          <w:sz w:val="14"/>
+          <w:szCs w:val="14"/>
+          <w:bdr w:val="none" w:sz="0" w:space="0" w:color="auto" w:frame="1"/>
+          <w:lang w:eastAsia="en-CA"/>
+        </w:rPr>
+        <w:t>cust.TaxID</w:t>
       </w:r>
       <w:proofErr w:type="spellEnd"/>
+      <w:proofErr w:type="gramEnd"/>
       <w:r>
         <w:rPr>
           <w:rFonts w:ascii="Consolas" w:eastAsia="Times New Roman" w:hAnsi="Consolas" w:cs="Times New Roman"/>
@@ -14791,9 +16195,22 @@
           <w:bdr w:val="none" w:sz="0" w:space="0" w:color="auto" w:frame="1"/>
           <w:lang w:eastAsia="en-CA"/>
         </w:rPr>
-        <w:t>new_cust.Status</w:t>
+        <w:t>new_</w:t>
+      </w:r>
+      <w:proofErr w:type="gramStart"/>
+      <w:r>
+        <w:rPr>
+          <w:rFonts w:ascii="Consolas" w:eastAsia="Times New Roman" w:hAnsi="Consolas" w:cs="Times New Roman"/>
+          <w:color w:val="000000"/>
+          <w:sz w:val="14"/>
+          <w:szCs w:val="14"/>
+          <w:bdr w:val="none" w:sz="0" w:space="0" w:color="auto" w:frame="1"/>
+          <w:lang w:eastAsia="en-CA"/>
+        </w:rPr>
+        <w:t>cust.Status</w:t>
       </w:r>
       <w:proofErr w:type="spellEnd"/>
+      <w:proofErr w:type="gramEnd"/>
       <w:r>
         <w:rPr>
           <w:rFonts w:ascii="Consolas" w:eastAsia="Times New Roman" w:hAnsi="Consolas" w:cs="Times New Roman"/>
@@ -14850,9 +16267,22 @@
           <w:bdr w:val="none" w:sz="0" w:space="0" w:color="auto" w:frame="1"/>
           <w:lang w:eastAsia="en-CA"/>
         </w:rPr>
-        <w:t>new_cust.LastName</w:t>
+        <w:t>new_</w:t>
+      </w:r>
+      <w:proofErr w:type="gramStart"/>
+      <w:r>
+        <w:rPr>
+          <w:rFonts w:ascii="Consolas" w:eastAsia="Times New Roman" w:hAnsi="Consolas" w:cs="Times New Roman"/>
+          <w:color w:val="000000"/>
+          <w:sz w:val="14"/>
+          <w:szCs w:val="14"/>
+          <w:bdr w:val="none" w:sz="0" w:space="0" w:color="auto" w:frame="1"/>
+          <w:lang w:eastAsia="en-CA"/>
+        </w:rPr>
+        <w:t>cust.LastName</w:t>
       </w:r>
       <w:proofErr w:type="spellEnd"/>
+      <w:proofErr w:type="gramEnd"/>
       <w:r>
         <w:rPr>
           <w:rFonts w:ascii="Consolas" w:eastAsia="Times New Roman" w:hAnsi="Consolas" w:cs="Times New Roman"/>
@@ -14896,9 +16326,22 @@
           <w:bdr w:val="none" w:sz="0" w:space="0" w:color="auto" w:frame="1"/>
           <w:lang w:eastAsia="en-CA"/>
         </w:rPr>
-        <w:t>new_cust.FirstName</w:t>
+        <w:t>new_</w:t>
+      </w:r>
+      <w:proofErr w:type="gramStart"/>
+      <w:r>
+        <w:rPr>
+          <w:rFonts w:ascii="Consolas" w:eastAsia="Times New Roman" w:hAnsi="Consolas" w:cs="Times New Roman"/>
+          <w:color w:val="000000"/>
+          <w:sz w:val="14"/>
+          <w:szCs w:val="14"/>
+          <w:bdr w:val="none" w:sz="0" w:space="0" w:color="auto" w:frame="1"/>
+          <w:lang w:eastAsia="en-CA"/>
+        </w:rPr>
+        <w:t>cust.FirstName</w:t>
       </w:r>
       <w:proofErr w:type="spellEnd"/>
+      <w:proofErr w:type="gramEnd"/>
       <w:r>
         <w:rPr>
           <w:rFonts w:ascii="Consolas" w:eastAsia="Times New Roman" w:hAnsi="Consolas" w:cs="Times New Roman"/>
@@ -14955,9 +16398,22 @@
           <w:bdr w:val="none" w:sz="0" w:space="0" w:color="auto" w:frame="1"/>
           <w:lang w:eastAsia="en-CA"/>
         </w:rPr>
-        <w:t>new_cust.MiddleInitial</w:t>
+        <w:t>new_</w:t>
+      </w:r>
+      <w:proofErr w:type="gramStart"/>
+      <w:r>
+        <w:rPr>
+          <w:rFonts w:ascii="Consolas" w:eastAsia="Times New Roman" w:hAnsi="Consolas" w:cs="Times New Roman"/>
+          <w:color w:val="000000"/>
+          <w:sz w:val="14"/>
+          <w:szCs w:val="14"/>
+          <w:bdr w:val="none" w:sz="0" w:space="0" w:color="auto" w:frame="1"/>
+          <w:lang w:eastAsia="en-CA"/>
+        </w:rPr>
+        <w:t>cust.MiddleInitial</w:t>
       </w:r>
       <w:proofErr w:type="spellEnd"/>
+      <w:proofErr w:type="gramEnd"/>
       <w:r>
         <w:rPr>
           <w:rFonts w:ascii="Consolas" w:eastAsia="Times New Roman" w:hAnsi="Consolas" w:cs="Times New Roman"/>
@@ -15001,9 +16457,22 @@
           <w:bdr w:val="none" w:sz="0" w:space="0" w:color="auto" w:frame="1"/>
           <w:lang w:eastAsia="en-CA"/>
         </w:rPr>
-        <w:t>new_cust.Gender</w:t>
+        <w:t>new_</w:t>
+      </w:r>
+      <w:proofErr w:type="gramStart"/>
+      <w:r>
+        <w:rPr>
+          <w:rFonts w:ascii="Consolas" w:eastAsia="Times New Roman" w:hAnsi="Consolas" w:cs="Times New Roman"/>
+          <w:color w:val="000000"/>
+          <w:sz w:val="14"/>
+          <w:szCs w:val="14"/>
+          <w:bdr w:val="none" w:sz="0" w:space="0" w:color="auto" w:frame="1"/>
+          <w:lang w:eastAsia="en-CA"/>
+        </w:rPr>
+        <w:t>cust.Gender</w:t>
       </w:r>
       <w:proofErr w:type="spellEnd"/>
+      <w:proofErr w:type="gramEnd"/>
       <w:r>
         <w:rPr>
           <w:rFonts w:ascii="Consolas" w:eastAsia="Times New Roman" w:hAnsi="Consolas" w:cs="Times New Roman"/>
@@ -15047,9 +16516,22 @@
           <w:bdr w:val="none" w:sz="0" w:space="0" w:color="auto" w:frame="1"/>
           <w:lang w:eastAsia="en-CA"/>
         </w:rPr>
-        <w:t>new_cust.Tier</w:t>
+        <w:t>new_</w:t>
+      </w:r>
+      <w:proofErr w:type="gramStart"/>
+      <w:r>
+        <w:rPr>
+          <w:rFonts w:ascii="Consolas" w:eastAsia="Times New Roman" w:hAnsi="Consolas" w:cs="Times New Roman"/>
+          <w:color w:val="000000"/>
+          <w:sz w:val="14"/>
+          <w:szCs w:val="14"/>
+          <w:bdr w:val="none" w:sz="0" w:space="0" w:color="auto" w:frame="1"/>
+          <w:lang w:eastAsia="en-CA"/>
+        </w:rPr>
+        <w:t>cust.Tier</w:t>
       </w:r>
       <w:proofErr w:type="spellEnd"/>
+      <w:proofErr w:type="gramEnd"/>
       <w:r>
         <w:rPr>
           <w:rFonts w:ascii="Consolas" w:eastAsia="Times New Roman" w:hAnsi="Consolas" w:cs="Times New Roman"/>
@@ -15084,6 +16566,7 @@
         <w:t>DOB = </w:t>
       </w:r>
       <w:proofErr w:type="spellStart"/>
+      <w:proofErr w:type="gramStart"/>
       <w:r>
         <w:rPr>
           <w:rFonts w:ascii="Consolas" w:eastAsia="Times New Roman" w:hAnsi="Consolas" w:cs="Times New Roman"/>
@@ -15105,7 +16588,19 @@
           <w:bdr w:val="none" w:sz="0" w:space="0" w:color="auto" w:frame="1"/>
           <w:lang w:eastAsia="en-CA"/>
         </w:rPr>
-        <w:t>  ,  </w:t>
+        <w:t>  ,</w:t>
+      </w:r>
+      <w:proofErr w:type="gramEnd"/>
+      <w:r>
+        <w:rPr>
+          <w:rFonts w:ascii="Consolas" w:eastAsia="Times New Roman" w:hAnsi="Consolas" w:cs="Times New Roman"/>
+          <w:color w:val="000000"/>
+          <w:sz w:val="14"/>
+          <w:szCs w:val="14"/>
+          <w:bdr w:val="none" w:sz="0" w:space="0" w:color="auto" w:frame="1"/>
+          <w:lang w:eastAsia="en-CA"/>
+        </w:rPr>
+        <w:t>  </w:t>
       </w:r>
     </w:p>
     <w:p>
@@ -15127,7 +16622,31 @@
           <w:bdr w:val="none" w:sz="0" w:space="0" w:color="auto" w:frame="1"/>
           <w:lang w:eastAsia="en-CA"/>
         </w:rPr>
-        <w:t>AddressLine1 = new_cust.AddressLine1  ,  </w:t>
+        <w:t>AddressLine1 = new_</w:t>
+      </w:r>
+      <w:proofErr w:type="gramStart"/>
+      <w:r>
+        <w:rPr>
+          <w:rFonts w:ascii="Consolas" w:eastAsia="Times New Roman" w:hAnsi="Consolas" w:cs="Times New Roman"/>
+          <w:color w:val="000000"/>
+          <w:sz w:val="14"/>
+          <w:szCs w:val="14"/>
+          <w:bdr w:val="none" w:sz="0" w:space="0" w:color="auto" w:frame="1"/>
+          <w:lang w:eastAsia="en-CA"/>
+        </w:rPr>
+        <w:t>cust.AddressLine</w:t>
+      </w:r>
+      <w:proofErr w:type="gramEnd"/>
+      <w:r>
+        <w:rPr>
+          <w:rFonts w:ascii="Consolas" w:eastAsia="Times New Roman" w:hAnsi="Consolas" w:cs="Times New Roman"/>
+          <w:color w:val="000000"/>
+          <w:sz w:val="14"/>
+          <w:szCs w:val="14"/>
+          <w:bdr w:val="none" w:sz="0" w:space="0" w:color="auto" w:frame="1"/>
+          <w:lang w:eastAsia="en-CA"/>
+        </w:rPr>
+        <w:t>1  ,  </w:t>
       </w:r>
     </w:p>
     <w:p>
@@ -15149,7 +16668,31 @@
           <w:bdr w:val="none" w:sz="0" w:space="0" w:color="auto" w:frame="1"/>
           <w:lang w:eastAsia="en-CA"/>
         </w:rPr>
-        <w:t>AddressLine2 = new_cust.AddressLine2  ,  </w:t>
+        <w:t>AddressLine2 = new_</w:t>
+      </w:r>
+      <w:proofErr w:type="gramStart"/>
+      <w:r>
+        <w:rPr>
+          <w:rFonts w:ascii="Consolas" w:eastAsia="Times New Roman" w:hAnsi="Consolas" w:cs="Times New Roman"/>
+          <w:color w:val="000000"/>
+          <w:sz w:val="14"/>
+          <w:szCs w:val="14"/>
+          <w:bdr w:val="none" w:sz="0" w:space="0" w:color="auto" w:frame="1"/>
+          <w:lang w:eastAsia="en-CA"/>
+        </w:rPr>
+        <w:t>cust.AddressLine</w:t>
+      </w:r>
+      <w:proofErr w:type="gramEnd"/>
+      <w:r>
+        <w:rPr>
+          <w:rFonts w:ascii="Consolas" w:eastAsia="Times New Roman" w:hAnsi="Consolas" w:cs="Times New Roman"/>
+          <w:color w:val="000000"/>
+          <w:sz w:val="14"/>
+          <w:szCs w:val="14"/>
+          <w:bdr w:val="none" w:sz="0" w:space="0" w:color="auto" w:frame="1"/>
+          <w:lang w:eastAsia="en-CA"/>
+        </w:rPr>
+        <w:t>2  ,  </w:t>
       </w:r>
     </w:p>
     <w:p>
@@ -15196,9 +16739,22 @@
           <w:bdr w:val="none" w:sz="0" w:space="0" w:color="auto" w:frame="1"/>
           <w:lang w:eastAsia="en-CA"/>
         </w:rPr>
-        <w:t>new_cust.PostalCode</w:t>
+        <w:t>new_</w:t>
+      </w:r>
+      <w:proofErr w:type="gramStart"/>
+      <w:r>
+        <w:rPr>
+          <w:rFonts w:ascii="Consolas" w:eastAsia="Times New Roman" w:hAnsi="Consolas" w:cs="Times New Roman"/>
+          <w:color w:val="000000"/>
+          <w:sz w:val="14"/>
+          <w:szCs w:val="14"/>
+          <w:bdr w:val="none" w:sz="0" w:space="0" w:color="auto" w:frame="1"/>
+          <w:lang w:eastAsia="en-CA"/>
+        </w:rPr>
+        <w:t>cust.PostalCode</w:t>
       </w:r>
       <w:proofErr w:type="spellEnd"/>
+      <w:proofErr w:type="gramEnd"/>
       <w:r>
         <w:rPr>
           <w:rFonts w:ascii="Consolas" w:eastAsia="Times New Roman" w:hAnsi="Consolas" w:cs="Times New Roman"/>
@@ -15242,9 +16798,22 @@
           <w:bdr w:val="none" w:sz="0" w:space="0" w:color="auto" w:frame="1"/>
           <w:lang w:eastAsia="en-CA"/>
         </w:rPr>
-        <w:t>new_cust.City</w:t>
+        <w:t>new_</w:t>
+      </w:r>
+      <w:proofErr w:type="gramStart"/>
+      <w:r>
+        <w:rPr>
+          <w:rFonts w:ascii="Consolas" w:eastAsia="Times New Roman" w:hAnsi="Consolas" w:cs="Times New Roman"/>
+          <w:color w:val="000000"/>
+          <w:sz w:val="14"/>
+          <w:szCs w:val="14"/>
+          <w:bdr w:val="none" w:sz="0" w:space="0" w:color="auto" w:frame="1"/>
+          <w:lang w:eastAsia="en-CA"/>
+        </w:rPr>
+        <w:t>cust.City</w:t>
       </w:r>
       <w:proofErr w:type="spellEnd"/>
+      <w:proofErr w:type="gramEnd"/>
       <w:r>
         <w:rPr>
           <w:rFonts w:ascii="Consolas" w:eastAsia="Times New Roman" w:hAnsi="Consolas" w:cs="Times New Roman"/>
@@ -15301,9 +16870,22 @@
           <w:bdr w:val="none" w:sz="0" w:space="0" w:color="auto" w:frame="1"/>
           <w:lang w:eastAsia="en-CA"/>
         </w:rPr>
-        <w:t>new_cust.StateProv</w:t>
+        <w:t>new_</w:t>
+      </w:r>
+      <w:proofErr w:type="gramStart"/>
+      <w:r>
+        <w:rPr>
+          <w:rFonts w:ascii="Consolas" w:eastAsia="Times New Roman" w:hAnsi="Consolas" w:cs="Times New Roman"/>
+          <w:color w:val="000000"/>
+          <w:sz w:val="14"/>
+          <w:szCs w:val="14"/>
+          <w:bdr w:val="none" w:sz="0" w:space="0" w:color="auto" w:frame="1"/>
+          <w:lang w:eastAsia="en-CA"/>
+        </w:rPr>
+        <w:t>cust.StateProv</w:t>
       </w:r>
       <w:proofErr w:type="spellEnd"/>
+      <w:proofErr w:type="gramEnd"/>
       <w:r>
         <w:rPr>
           <w:rFonts w:ascii="Consolas" w:eastAsia="Times New Roman" w:hAnsi="Consolas" w:cs="Times New Roman"/>
@@ -15347,9 +16929,22 @@
           <w:bdr w:val="none" w:sz="0" w:space="0" w:color="auto" w:frame="1"/>
           <w:lang w:eastAsia="en-CA"/>
         </w:rPr>
-        <w:t>new_cust.Country</w:t>
+        <w:t>new_</w:t>
+      </w:r>
+      <w:proofErr w:type="gramStart"/>
+      <w:r>
+        <w:rPr>
+          <w:rFonts w:ascii="Consolas" w:eastAsia="Times New Roman" w:hAnsi="Consolas" w:cs="Times New Roman"/>
+          <w:color w:val="000000"/>
+          <w:sz w:val="14"/>
+          <w:szCs w:val="14"/>
+          <w:bdr w:val="none" w:sz="0" w:space="0" w:color="auto" w:frame="1"/>
+          <w:lang w:eastAsia="en-CA"/>
+        </w:rPr>
+        <w:t>cust.Country</w:t>
       </w:r>
       <w:proofErr w:type="spellEnd"/>
+      <w:proofErr w:type="gramEnd"/>
       <w:r>
         <w:rPr>
           <w:rFonts w:ascii="Consolas" w:eastAsia="Times New Roman" w:hAnsi="Consolas" w:cs="Times New Roman"/>
@@ -15381,7 +16976,31 @@
           <w:bdr w:val="none" w:sz="0" w:space="0" w:color="auto" w:frame="1"/>
           <w:lang w:eastAsia="en-CA"/>
         </w:rPr>
-        <w:t>Phone1 = new_cust.Phone1  ,  </w:t>
+        <w:t>Phone1 = new_</w:t>
+      </w:r>
+      <w:proofErr w:type="gramStart"/>
+      <w:r>
+        <w:rPr>
+          <w:rFonts w:ascii="Consolas" w:eastAsia="Times New Roman" w:hAnsi="Consolas" w:cs="Times New Roman"/>
+          <w:color w:val="000000"/>
+          <w:sz w:val="14"/>
+          <w:szCs w:val="14"/>
+          <w:bdr w:val="none" w:sz="0" w:space="0" w:color="auto" w:frame="1"/>
+          <w:lang w:eastAsia="en-CA"/>
+        </w:rPr>
+        <w:t>cust.Phone</w:t>
+      </w:r>
+      <w:proofErr w:type="gramEnd"/>
+      <w:r>
+        <w:rPr>
+          <w:rFonts w:ascii="Consolas" w:eastAsia="Times New Roman" w:hAnsi="Consolas" w:cs="Times New Roman"/>
+          <w:color w:val="000000"/>
+          <w:sz w:val="14"/>
+          <w:szCs w:val="14"/>
+          <w:bdr w:val="none" w:sz="0" w:space="0" w:color="auto" w:frame="1"/>
+          <w:lang w:eastAsia="en-CA"/>
+        </w:rPr>
+        <w:t>1  ,  </w:t>
       </w:r>
     </w:p>
     <w:p>
@@ -15403,7 +17022,31 @@
           <w:bdr w:val="none" w:sz="0" w:space="0" w:color="auto" w:frame="1"/>
           <w:lang w:eastAsia="en-CA"/>
         </w:rPr>
-        <w:t>Phone2 = new_cust.Phone2  ,  </w:t>
+        <w:t>Phone2 = new_</w:t>
+      </w:r>
+      <w:proofErr w:type="gramStart"/>
+      <w:r>
+        <w:rPr>
+          <w:rFonts w:ascii="Consolas" w:eastAsia="Times New Roman" w:hAnsi="Consolas" w:cs="Times New Roman"/>
+          <w:color w:val="000000"/>
+          <w:sz w:val="14"/>
+          <w:szCs w:val="14"/>
+          <w:bdr w:val="none" w:sz="0" w:space="0" w:color="auto" w:frame="1"/>
+          <w:lang w:eastAsia="en-CA"/>
+        </w:rPr>
+        <w:t>cust.Phone</w:t>
+      </w:r>
+      <w:proofErr w:type="gramEnd"/>
+      <w:r>
+        <w:rPr>
+          <w:rFonts w:ascii="Consolas" w:eastAsia="Times New Roman" w:hAnsi="Consolas" w:cs="Times New Roman"/>
+          <w:color w:val="000000"/>
+          <w:sz w:val="14"/>
+          <w:szCs w:val="14"/>
+          <w:bdr w:val="none" w:sz="0" w:space="0" w:color="auto" w:frame="1"/>
+          <w:lang w:eastAsia="en-CA"/>
+        </w:rPr>
+        <w:t>2  ,  </w:t>
       </w:r>
     </w:p>
     <w:p>
@@ -15425,7 +17068,31 @@
           <w:bdr w:val="none" w:sz="0" w:space="0" w:color="auto" w:frame="1"/>
           <w:lang w:eastAsia="en-CA"/>
         </w:rPr>
-        <w:t>Phone3 = new_cust.Phone3  ,  </w:t>
+        <w:t>Phone3 = new_</w:t>
+      </w:r>
+      <w:proofErr w:type="gramStart"/>
+      <w:r>
+        <w:rPr>
+          <w:rFonts w:ascii="Consolas" w:eastAsia="Times New Roman" w:hAnsi="Consolas" w:cs="Times New Roman"/>
+          <w:color w:val="000000"/>
+          <w:sz w:val="14"/>
+          <w:szCs w:val="14"/>
+          <w:bdr w:val="none" w:sz="0" w:space="0" w:color="auto" w:frame="1"/>
+          <w:lang w:eastAsia="en-CA"/>
+        </w:rPr>
+        <w:t>cust.Phone</w:t>
+      </w:r>
+      <w:proofErr w:type="gramEnd"/>
+      <w:r>
+        <w:rPr>
+          <w:rFonts w:ascii="Consolas" w:eastAsia="Times New Roman" w:hAnsi="Consolas" w:cs="Times New Roman"/>
+          <w:color w:val="000000"/>
+          <w:sz w:val="14"/>
+          <w:szCs w:val="14"/>
+          <w:bdr w:val="none" w:sz="0" w:space="0" w:color="auto" w:frame="1"/>
+          <w:lang w:eastAsia="en-CA"/>
+        </w:rPr>
+        <w:t>3  ,  </w:t>
       </w:r>
     </w:p>
     <w:p>
@@ -15447,7 +17114,31 @@
           <w:bdr w:val="none" w:sz="0" w:space="0" w:color="auto" w:frame="1"/>
           <w:lang w:eastAsia="en-CA"/>
         </w:rPr>
-        <w:t>Email1 = new_cust.Email1  ,  </w:t>
+        <w:t>Email1 = new_</w:t>
+      </w:r>
+      <w:proofErr w:type="gramStart"/>
+      <w:r>
+        <w:rPr>
+          <w:rFonts w:ascii="Consolas" w:eastAsia="Times New Roman" w:hAnsi="Consolas" w:cs="Times New Roman"/>
+          <w:color w:val="000000"/>
+          <w:sz w:val="14"/>
+          <w:szCs w:val="14"/>
+          <w:bdr w:val="none" w:sz="0" w:space="0" w:color="auto" w:frame="1"/>
+          <w:lang w:eastAsia="en-CA"/>
+        </w:rPr>
+        <w:t>cust.Email</w:t>
+      </w:r>
+      <w:proofErr w:type="gramEnd"/>
+      <w:r>
+        <w:rPr>
+          <w:rFonts w:ascii="Consolas" w:eastAsia="Times New Roman" w:hAnsi="Consolas" w:cs="Times New Roman"/>
+          <w:color w:val="000000"/>
+          <w:sz w:val="14"/>
+          <w:szCs w:val="14"/>
+          <w:bdr w:val="none" w:sz="0" w:space="0" w:color="auto" w:frame="1"/>
+          <w:lang w:eastAsia="en-CA"/>
+        </w:rPr>
+        <w:t>1  ,  </w:t>
       </w:r>
     </w:p>
     <w:p>
@@ -15469,7 +17160,31 @@
           <w:bdr w:val="none" w:sz="0" w:space="0" w:color="auto" w:frame="1"/>
           <w:lang w:eastAsia="en-CA"/>
         </w:rPr>
-        <w:t>Email2 = new_cust.Email2  ,  </w:t>
+        <w:t>Email2 = new_</w:t>
+      </w:r>
+      <w:proofErr w:type="gramStart"/>
+      <w:r>
+        <w:rPr>
+          <w:rFonts w:ascii="Consolas" w:eastAsia="Times New Roman" w:hAnsi="Consolas" w:cs="Times New Roman"/>
+          <w:color w:val="000000"/>
+          <w:sz w:val="14"/>
+          <w:szCs w:val="14"/>
+          <w:bdr w:val="none" w:sz="0" w:space="0" w:color="auto" w:frame="1"/>
+          <w:lang w:eastAsia="en-CA"/>
+        </w:rPr>
+        <w:t>cust.Email</w:t>
+      </w:r>
+      <w:proofErr w:type="gramEnd"/>
+      <w:r>
+        <w:rPr>
+          <w:rFonts w:ascii="Consolas" w:eastAsia="Times New Roman" w:hAnsi="Consolas" w:cs="Times New Roman"/>
+          <w:color w:val="000000"/>
+          <w:sz w:val="14"/>
+          <w:szCs w:val="14"/>
+          <w:bdr w:val="none" w:sz="0" w:space="0" w:color="auto" w:frame="1"/>
+          <w:lang w:eastAsia="en-CA"/>
+        </w:rPr>
+        <w:t>2  ,  </w:t>
       </w:r>
     </w:p>
     <w:p>
@@ -15516,9 +17231,22 @@
           <w:bdr w:val="none" w:sz="0" w:space="0" w:color="auto" w:frame="1"/>
           <w:lang w:eastAsia="en-CA"/>
         </w:rPr>
-        <w:t>new_cust.NationalTaxRateDesc</w:t>
+        <w:t>new_</w:t>
+      </w:r>
+      <w:proofErr w:type="gramStart"/>
+      <w:r>
+        <w:rPr>
+          <w:rFonts w:ascii="Consolas" w:eastAsia="Times New Roman" w:hAnsi="Consolas" w:cs="Times New Roman"/>
+          <w:color w:val="000000"/>
+          <w:sz w:val="14"/>
+          <w:szCs w:val="14"/>
+          <w:bdr w:val="none" w:sz="0" w:space="0" w:color="auto" w:frame="1"/>
+          <w:lang w:eastAsia="en-CA"/>
+        </w:rPr>
+        <w:t>cust.NationalTaxRateDesc</w:t>
       </w:r>
       <w:proofErr w:type="spellEnd"/>
+      <w:proofErr w:type="gramEnd"/>
       <w:r>
         <w:rPr>
           <w:rFonts w:ascii="Consolas" w:eastAsia="Times New Roman" w:hAnsi="Consolas" w:cs="Times New Roman"/>
@@ -15575,9 +17303,22 @@
           <w:bdr w:val="none" w:sz="0" w:space="0" w:color="auto" w:frame="1"/>
           <w:lang w:eastAsia="en-CA"/>
         </w:rPr>
-        <w:t>new_cust.NationalTaxRate</w:t>
+        <w:t>new_</w:t>
+      </w:r>
+      <w:proofErr w:type="gramStart"/>
+      <w:r>
+        <w:rPr>
+          <w:rFonts w:ascii="Consolas" w:eastAsia="Times New Roman" w:hAnsi="Consolas" w:cs="Times New Roman"/>
+          <w:color w:val="000000"/>
+          <w:sz w:val="14"/>
+          <w:szCs w:val="14"/>
+          <w:bdr w:val="none" w:sz="0" w:space="0" w:color="auto" w:frame="1"/>
+          <w:lang w:eastAsia="en-CA"/>
+        </w:rPr>
+        <w:t>cust.NationalTaxRate</w:t>
       </w:r>
       <w:proofErr w:type="spellEnd"/>
+      <w:proofErr w:type="gramEnd"/>
       <w:r>
         <w:rPr>
           <w:rFonts w:ascii="Consolas" w:eastAsia="Times New Roman" w:hAnsi="Consolas" w:cs="Times New Roman"/>
@@ -15634,9 +17375,22 @@
           <w:bdr w:val="none" w:sz="0" w:space="0" w:color="auto" w:frame="1"/>
           <w:lang w:eastAsia="en-CA"/>
         </w:rPr>
-        <w:t>new_cust.LocalTaxRateDesc</w:t>
+        <w:t>new_</w:t>
+      </w:r>
+      <w:proofErr w:type="gramStart"/>
+      <w:r>
+        <w:rPr>
+          <w:rFonts w:ascii="Consolas" w:eastAsia="Times New Roman" w:hAnsi="Consolas" w:cs="Times New Roman"/>
+          <w:color w:val="000000"/>
+          <w:sz w:val="14"/>
+          <w:szCs w:val="14"/>
+          <w:bdr w:val="none" w:sz="0" w:space="0" w:color="auto" w:frame="1"/>
+          <w:lang w:eastAsia="en-CA"/>
+        </w:rPr>
+        <w:t>cust.LocalTaxRateDesc</w:t>
       </w:r>
       <w:proofErr w:type="spellEnd"/>
+      <w:proofErr w:type="gramEnd"/>
       <w:r>
         <w:rPr>
           <w:rFonts w:ascii="Consolas" w:eastAsia="Times New Roman" w:hAnsi="Consolas" w:cs="Times New Roman"/>
@@ -15693,9 +17447,22 @@
           <w:bdr w:val="none" w:sz="0" w:space="0" w:color="auto" w:frame="1"/>
           <w:lang w:eastAsia="en-CA"/>
         </w:rPr>
-        <w:t>new_cust.LocalTaxRate</w:t>
+        <w:t>new_</w:t>
+      </w:r>
+      <w:proofErr w:type="gramStart"/>
+      <w:r>
+        <w:rPr>
+          <w:rFonts w:ascii="Consolas" w:eastAsia="Times New Roman" w:hAnsi="Consolas" w:cs="Times New Roman"/>
+          <w:color w:val="000000"/>
+          <w:sz w:val="14"/>
+          <w:szCs w:val="14"/>
+          <w:bdr w:val="none" w:sz="0" w:space="0" w:color="auto" w:frame="1"/>
+          <w:lang w:eastAsia="en-CA"/>
+        </w:rPr>
+        <w:t>cust.LocalTaxRate</w:t>
       </w:r>
       <w:proofErr w:type="spellEnd"/>
+      <w:proofErr w:type="gramEnd"/>
       <w:r>
         <w:rPr>
           <w:rFonts w:ascii="Consolas" w:eastAsia="Times New Roman" w:hAnsi="Consolas" w:cs="Times New Roman"/>
@@ -15753,9 +17520,22 @@
           <w:bdr w:val="none" w:sz="0" w:space="0" w:color="auto" w:frame="1"/>
           <w:lang w:eastAsia="en-CA"/>
         </w:rPr>
-        <w:t>new_cust.AgencyID</w:t>
+        <w:t>new_</w:t>
+      </w:r>
+      <w:proofErr w:type="gramStart"/>
+      <w:r>
+        <w:rPr>
+          <w:rFonts w:ascii="Consolas" w:eastAsia="Times New Roman" w:hAnsi="Consolas" w:cs="Times New Roman"/>
+          <w:color w:val="000000"/>
+          <w:sz w:val="14"/>
+          <w:szCs w:val="14"/>
+          <w:bdr w:val="none" w:sz="0" w:space="0" w:color="auto" w:frame="1"/>
+          <w:lang w:eastAsia="en-CA"/>
+        </w:rPr>
+        <w:t>cust.AgencyID</w:t>
       </w:r>
       <w:proofErr w:type="spellEnd"/>
+      <w:proofErr w:type="gramEnd"/>
       <w:r>
         <w:rPr>
           <w:rFonts w:ascii="Consolas" w:eastAsia="Times New Roman" w:hAnsi="Consolas" w:cs="Times New Roman"/>
@@ -15779,6 +17559,7 @@
         </w:rPr>
       </w:pPr>
       <w:proofErr w:type="spellStart"/>
+      <w:proofErr w:type="gramStart"/>
       <w:r>
         <w:rPr>
           <w:rFonts w:ascii="Consolas" w:eastAsia="Times New Roman" w:hAnsi="Consolas" w:cs="Times New Roman"/>
@@ -15800,7 +17581,19 @@
           <w:bdr w:val="none" w:sz="0" w:space="0" w:color="auto" w:frame="1"/>
           <w:lang w:eastAsia="en-CA"/>
         </w:rPr>
-        <w:t>  = </w:t>
+        <w:t>  =</w:t>
+      </w:r>
+      <w:proofErr w:type="gramEnd"/>
+      <w:r>
+        <w:rPr>
+          <w:rFonts w:ascii="Consolas" w:eastAsia="Times New Roman" w:hAnsi="Consolas" w:cs="Times New Roman"/>
+          <w:color w:val="000000"/>
+          <w:sz w:val="14"/>
+          <w:szCs w:val="14"/>
+          <w:bdr w:val="none" w:sz="0" w:space="0" w:color="auto" w:frame="1"/>
+          <w:lang w:eastAsia="en-CA"/>
+        </w:rPr>
+        <w:t> </w:t>
       </w:r>
       <w:proofErr w:type="spellStart"/>
       <w:r>
@@ -15871,9 +17664,22 @@
           <w:bdr w:val="none" w:sz="0" w:space="0" w:color="auto" w:frame="1"/>
           <w:lang w:eastAsia="en-CA"/>
         </w:rPr>
-        <w:t>new_cust.NetWorth</w:t>
+        <w:t>new_</w:t>
+      </w:r>
+      <w:proofErr w:type="gramStart"/>
+      <w:r>
+        <w:rPr>
+          <w:rFonts w:ascii="Consolas" w:eastAsia="Times New Roman" w:hAnsi="Consolas" w:cs="Times New Roman"/>
+          <w:color w:val="000000"/>
+          <w:sz w:val="14"/>
+          <w:szCs w:val="14"/>
+          <w:bdr w:val="none" w:sz="0" w:space="0" w:color="auto" w:frame="1"/>
+          <w:lang w:eastAsia="en-CA"/>
+        </w:rPr>
+        <w:t>cust.NetWorth</w:t>
       </w:r>
       <w:proofErr w:type="spellEnd"/>
+      <w:proofErr w:type="gramEnd"/>
       <w:r>
         <w:rPr>
           <w:rFonts w:ascii="Consolas" w:eastAsia="Times New Roman" w:hAnsi="Consolas" w:cs="Times New Roman"/>
@@ -15930,9 +17736,22 @@
           <w:bdr w:val="none" w:sz="0" w:space="0" w:color="auto" w:frame="1"/>
           <w:lang w:eastAsia="en-CA"/>
         </w:rPr>
-        <w:t>new_cust.MarketingNameplate</w:t>
+        <w:t>new_</w:t>
+      </w:r>
+      <w:proofErr w:type="gramStart"/>
+      <w:r>
+        <w:rPr>
+          <w:rFonts w:ascii="Consolas" w:eastAsia="Times New Roman" w:hAnsi="Consolas" w:cs="Times New Roman"/>
+          <w:color w:val="000000"/>
+          <w:sz w:val="14"/>
+          <w:szCs w:val="14"/>
+          <w:bdr w:val="none" w:sz="0" w:space="0" w:color="auto" w:frame="1"/>
+          <w:lang w:eastAsia="en-CA"/>
+        </w:rPr>
+        <w:t>cust.MarketingNameplate</w:t>
       </w:r>
       <w:proofErr w:type="spellEnd"/>
+      <w:proofErr w:type="gramEnd"/>
       <w:r>
         <w:rPr>
           <w:rFonts w:ascii="Consolas" w:eastAsia="Times New Roman" w:hAnsi="Consolas" w:cs="Times New Roman"/>
@@ -15955,6 +17774,7 @@
           <w:lang w:eastAsia="en-CA"/>
         </w:rPr>
       </w:pPr>
+      <w:proofErr w:type="gramStart"/>
       <w:r>
         <w:rPr>
           <w:rFonts w:ascii="Consolas" w:eastAsia="Times New Roman" w:hAnsi="Consolas" w:cs="Times New Roman"/>
@@ -15987,7 +17807,19 @@
           <w:bdr w:val="none" w:sz="0" w:space="0" w:color="auto" w:frame="1"/>
           <w:lang w:eastAsia="en-CA"/>
         </w:rPr>
-        <w:t>new_dimcustomer</w:t>
+        <w:t>new</w:t>
+      </w:r>
+      <w:proofErr w:type="gramEnd"/>
+      <w:r>
+        <w:rPr>
+          <w:rFonts w:ascii="Consolas" w:eastAsia="Times New Roman" w:hAnsi="Consolas" w:cs="Times New Roman"/>
+          <w:color w:val="000000"/>
+          <w:sz w:val="14"/>
+          <w:szCs w:val="14"/>
+          <w:bdr w:val="none" w:sz="0" w:space="0" w:color="auto" w:frame="1"/>
+          <w:lang w:eastAsia="en-CA"/>
+        </w:rPr>
+        <w:t>_dimcustomer</w:t>
       </w:r>
       <w:proofErr w:type="spellEnd"/>
       <w:r>
@@ -16160,9 +17992,22 @@
           <w:bdr w:val="none" w:sz="0" w:space="0" w:color="auto" w:frame="1"/>
           <w:lang w:eastAsia="en-CA"/>
         </w:rPr>
-        <w:t>new_cust.customerid</w:t>
+        <w:t>new_</w:t>
+      </w:r>
+      <w:proofErr w:type="gramStart"/>
+      <w:r>
+        <w:rPr>
+          <w:rFonts w:ascii="Consolas" w:eastAsia="Times New Roman" w:hAnsi="Consolas" w:cs="Times New Roman"/>
+          <w:color w:val="008200"/>
+          <w:sz w:val="14"/>
+          <w:szCs w:val="14"/>
+          <w:bdr w:val="none" w:sz="0" w:space="0" w:color="auto" w:frame="1"/>
+          <w:lang w:eastAsia="en-CA"/>
+        </w:rPr>
+        <w:t>cust.customerid</w:t>
       </w:r>
       <w:proofErr w:type="spellEnd"/>
+      <w:proofErr w:type="gramEnd"/>
       <w:r>
         <w:rPr>
           <w:rFonts w:ascii="Consolas" w:eastAsia="Times New Roman" w:hAnsi="Consolas" w:cs="Times New Roman"/>
@@ -16363,6 +18208,7 @@
         </w:rPr>
         <w:t> </w:t>
       </w:r>
+      <w:proofErr w:type="gramStart"/>
       <w:r>
         <w:rPr>
           <w:rFonts w:ascii="Consolas" w:eastAsia="Times New Roman" w:hAnsi="Consolas" w:cs="Times New Roman"/>
@@ -16383,7 +18229,19 @@
           <w:bdr w:val="none" w:sz="0" w:space="0" w:color="auto" w:frame="1"/>
           <w:lang w:eastAsia="en-CA"/>
         </w:rPr>
-        <w:t>(  </w:t>
+        <w:t>(</w:t>
+      </w:r>
+      <w:proofErr w:type="gramEnd"/>
+      <w:r>
+        <w:rPr>
+          <w:rFonts w:ascii="Consolas" w:eastAsia="Times New Roman" w:hAnsi="Consolas" w:cs="Times New Roman"/>
+          <w:color w:val="000000"/>
+          <w:sz w:val="14"/>
+          <w:szCs w:val="14"/>
+          <w:bdr w:val="none" w:sz="0" w:space="0" w:color="auto" w:frame="1"/>
+          <w:lang w:eastAsia="en-CA"/>
+        </w:rPr>
+        <w:t>  </w:t>
       </w:r>
     </w:p>
     <w:p>
@@ -16419,6 +18277,7 @@
         <w:t> </w:t>
       </w:r>
       <w:proofErr w:type="spellStart"/>
+      <w:proofErr w:type="gramStart"/>
       <w:r>
         <w:rPr>
           <w:rFonts w:ascii="Consolas" w:eastAsia="Times New Roman" w:hAnsi="Consolas" w:cs="Times New Roman"/>
@@ -16431,6 +18290,7 @@
         <w:t>a.accountid</w:t>
       </w:r>
       <w:proofErr w:type="spellEnd"/>
+      <w:proofErr w:type="gramEnd"/>
       <w:r>
         <w:rPr>
           <w:rFonts w:ascii="Consolas" w:eastAsia="Times New Roman" w:hAnsi="Consolas" w:cs="Times New Roman"/>
@@ -16545,6 +18405,7 @@
           <w:lang w:eastAsia="en-CA"/>
         </w:rPr>
       </w:pPr>
+      <w:proofErr w:type="gramStart"/>
       <w:r>
         <w:rPr>
           <w:rFonts w:ascii="Consolas" w:eastAsia="Times New Roman" w:hAnsi="Consolas" w:cs="Times New Roman"/>
@@ -16567,6 +18428,7 @@
         </w:rPr>
         <w:t>min</w:t>
       </w:r>
+      <w:proofErr w:type="gramEnd"/>
       <w:r>
         <w:rPr>
           <w:rFonts w:ascii="Consolas" w:eastAsia="Times New Roman" w:hAnsi="Consolas" w:cs="Times New Roman"/>
@@ -16734,6 +18596,7 @@
         </w:rPr>
         <w:t> </w:t>
       </w:r>
+      <w:proofErr w:type="gramStart"/>
       <w:r>
         <w:rPr>
           <w:rFonts w:ascii="Consolas" w:eastAsia="Times New Roman" w:hAnsi="Consolas" w:cs="Times New Roman"/>
@@ -16754,7 +18617,19 @@
           <w:bdr w:val="none" w:sz="0" w:space="0" w:color="auto" w:frame="1"/>
           <w:lang w:eastAsia="en-CA"/>
         </w:rPr>
-        <w:t>(  </w:t>
+        <w:t>(</w:t>
+      </w:r>
+      <w:proofErr w:type="gramEnd"/>
+      <w:r>
+        <w:rPr>
+          <w:rFonts w:ascii="Consolas" w:eastAsia="Times New Roman" w:hAnsi="Consolas" w:cs="Times New Roman"/>
+          <w:color w:val="000000"/>
+          <w:sz w:val="14"/>
+          <w:szCs w:val="14"/>
+          <w:bdr w:val="none" w:sz="0" w:space="0" w:color="auto" w:frame="1"/>
+          <w:lang w:eastAsia="en-CA"/>
+        </w:rPr>
+        <w:t>  </w:t>
       </w:r>
     </w:p>
     <w:p>
@@ -17274,6 +19149,7 @@
         </w:rPr>
         <w:t> </w:t>
       </w:r>
+      <w:proofErr w:type="gramStart"/>
       <w:r>
         <w:rPr>
           <w:rFonts w:ascii="Consolas" w:eastAsia="Times New Roman" w:hAnsi="Consolas" w:cs="Times New Roman"/>
@@ -17294,7 +19170,19 @@
           <w:bdr w:val="none" w:sz="0" w:space="0" w:color="auto" w:frame="1"/>
           <w:lang w:eastAsia="en-CA"/>
         </w:rPr>
-        <w:t>(1)&gt;1  </w:t>
+        <w:t>(</w:t>
+      </w:r>
+      <w:proofErr w:type="gramEnd"/>
+      <w:r>
+        <w:rPr>
+          <w:rFonts w:ascii="Consolas" w:eastAsia="Times New Roman" w:hAnsi="Consolas" w:cs="Times New Roman"/>
+          <w:color w:val="000000"/>
+          <w:sz w:val="14"/>
+          <w:szCs w:val="14"/>
+          <w:bdr w:val="none" w:sz="0" w:space="0" w:color="auto" w:frame="1"/>
+          <w:lang w:eastAsia="en-CA"/>
+        </w:rPr>
+        <w:t>1)&gt;1  </w:t>
       </w:r>
     </w:p>
     <w:p>
@@ -17338,7 +19226,31 @@
           <w:bdr w:val="none" w:sz="0" w:space="0" w:color="auto" w:frame="1"/>
           <w:lang w:eastAsia="en-CA"/>
         </w:rPr>
-        <w:t> a.accountid = b.accountid </w:t>
+        <w:t> </w:t>
+      </w:r>
+      <w:proofErr w:type="gramStart"/>
+      <w:r>
+        <w:rPr>
+          <w:rFonts w:ascii="Consolas" w:eastAsia="Times New Roman" w:hAnsi="Consolas" w:cs="Times New Roman"/>
+          <w:color w:val="000000"/>
+          <w:sz w:val="14"/>
+          <w:szCs w:val="14"/>
+          <w:bdr w:val="none" w:sz="0" w:space="0" w:color="auto" w:frame="1"/>
+          <w:lang w:eastAsia="en-CA"/>
+        </w:rPr>
+        <w:t>a.accountid</w:t>
+      </w:r>
+      <w:proofErr w:type="gramEnd"/>
+      <w:r>
+        <w:rPr>
+          <w:rFonts w:ascii="Consolas" w:eastAsia="Times New Roman" w:hAnsi="Consolas" w:cs="Times New Roman"/>
+          <w:color w:val="000000"/>
+          <w:sz w:val="14"/>
+          <w:szCs w:val="14"/>
+          <w:bdr w:val="none" w:sz="0" w:space="0" w:color="auto" w:frame="1"/>
+          <w:lang w:eastAsia="en-CA"/>
+        </w:rPr>
+        <w:t> = b.accountid </w:t>
       </w:r>
       <w:r>
         <w:rPr>
@@ -17418,6 +19330,7 @@
         <w:t> </w:t>
       </w:r>
       <w:proofErr w:type="spellStart"/>
+      <w:proofErr w:type="gramStart"/>
       <w:r>
         <w:rPr>
           <w:rFonts w:ascii="Consolas" w:eastAsia="Times New Roman" w:hAnsi="Consolas" w:cs="Times New Roman"/>
@@ -17430,6 +19343,7 @@
         <w:t>a.accountid</w:t>
       </w:r>
       <w:proofErr w:type="spellEnd"/>
+      <w:proofErr w:type="gramEnd"/>
       <w:r>
         <w:rPr>
           <w:rFonts w:ascii="Consolas" w:eastAsia="Times New Roman" w:hAnsi="Consolas" w:cs="Times New Roman"/>
@@ -17452,16 +19366,29 @@
           <w:lang w:eastAsia="en-CA"/>
         </w:rPr>
       </w:pPr>
-      <w:r>
-        <w:rPr>
-          <w:rFonts w:ascii="Consolas" w:eastAsia="Times New Roman" w:hAnsi="Consolas" w:cs="Times New Roman"/>
-          <w:color w:val="000000"/>
-          <w:sz w:val="14"/>
-          <w:szCs w:val="14"/>
-          <w:bdr w:val="none" w:sz="0" w:space="0" w:color="auto" w:frame="1"/>
-          <w:lang w:eastAsia="en-CA"/>
-        </w:rPr>
-        <w:t>,deleted </w:t>
+      <w:proofErr w:type="gramStart"/>
+      <w:r>
+        <w:rPr>
+          <w:rFonts w:ascii="Consolas" w:eastAsia="Times New Roman" w:hAnsi="Consolas" w:cs="Times New Roman"/>
+          <w:color w:val="000000"/>
+          <w:sz w:val="14"/>
+          <w:szCs w:val="14"/>
+          <w:bdr w:val="none" w:sz="0" w:space="0" w:color="auto" w:frame="1"/>
+          <w:lang w:eastAsia="en-CA"/>
+        </w:rPr>
+        <w:t>,deleted</w:t>
+      </w:r>
+      <w:proofErr w:type="gramEnd"/>
+      <w:r>
+        <w:rPr>
+          <w:rFonts w:ascii="Consolas" w:eastAsia="Times New Roman" w:hAnsi="Consolas" w:cs="Times New Roman"/>
+          <w:color w:val="000000"/>
+          <w:sz w:val="14"/>
+          <w:szCs w:val="14"/>
+          <w:bdr w:val="none" w:sz="0" w:space="0" w:color="auto" w:frame="1"/>
+          <w:lang w:eastAsia="en-CA"/>
+        </w:rPr>
+        <w:t> </w:t>
       </w:r>
       <w:r>
         <w:rPr>
@@ -17872,6 +19799,7 @@
         <w:t> = </w:t>
       </w:r>
       <w:proofErr w:type="spellStart"/>
+      <w:proofErr w:type="gramStart"/>
       <w:r>
         <w:rPr>
           <w:rFonts w:ascii="Consolas" w:eastAsia="Times New Roman" w:hAnsi="Consolas" w:cs="Times New Roman"/>
@@ -17884,6 +19812,7 @@
         <w:t>b.iscurrent</w:t>
       </w:r>
       <w:proofErr w:type="spellEnd"/>
+      <w:proofErr w:type="gramEnd"/>
       <w:r>
         <w:rPr>
           <w:rFonts w:ascii="Consolas" w:eastAsia="Times New Roman" w:hAnsi="Consolas" w:cs="Times New Roman"/>
@@ -17906,6 +19835,7 @@
           <w:lang w:eastAsia="en-CA"/>
         </w:rPr>
       </w:pPr>
+      <w:proofErr w:type="gramStart"/>
       <w:r>
         <w:rPr>
           <w:rFonts w:ascii="Consolas" w:eastAsia="Times New Roman" w:hAnsi="Consolas" w:cs="Times New Roman"/>
@@ -17930,6 +19860,7 @@
         <w:t>enddate</w:t>
       </w:r>
       <w:proofErr w:type="spellEnd"/>
+      <w:proofErr w:type="gramEnd"/>
       <w:r>
         <w:rPr>
           <w:rFonts w:ascii="Consolas" w:eastAsia="Times New Roman" w:hAnsi="Consolas" w:cs="Times New Roman"/>
@@ -18296,6 +20227,7 @@
         </w:rPr>
         <w:t> </w:t>
       </w:r>
+      <w:proofErr w:type="gramStart"/>
       <w:r>
         <w:rPr>
           <w:rFonts w:ascii="Consolas" w:eastAsia="Times New Roman" w:hAnsi="Consolas" w:cs="Times New Roman"/>
@@ -18316,7 +20248,19 @@
           <w:bdr w:val="none" w:sz="0" w:space="0" w:color="auto" w:frame="1"/>
           <w:lang w:eastAsia="en-CA"/>
         </w:rPr>
-        <w:t>(  </w:t>
+        <w:t>(</w:t>
+      </w:r>
+      <w:proofErr w:type="gramEnd"/>
+      <w:r>
+        <w:rPr>
+          <w:rFonts w:ascii="Consolas" w:eastAsia="Times New Roman" w:hAnsi="Consolas" w:cs="Times New Roman"/>
+          <w:color w:val="000000"/>
+          <w:sz w:val="14"/>
+          <w:szCs w:val="14"/>
+          <w:bdr w:val="none" w:sz="0" w:space="0" w:color="auto" w:frame="1"/>
+          <w:lang w:eastAsia="en-CA"/>
+        </w:rPr>
+        <w:t>  </w:t>
       </w:r>
     </w:p>
     <w:p>
@@ -18546,6 +20490,7 @@
         </w:rPr>
         <w:t> </w:t>
       </w:r>
+      <w:proofErr w:type="gramStart"/>
       <w:r>
         <w:rPr>
           <w:rFonts w:ascii="Consolas" w:eastAsia="Times New Roman" w:hAnsi="Consolas" w:cs="Times New Roman"/>
@@ -18566,7 +20511,19 @@
           <w:bdr w:val="none" w:sz="0" w:space="0" w:color="auto" w:frame="1"/>
           <w:lang w:eastAsia="en-CA"/>
         </w:rPr>
-        <w:t>(  </w:t>
+        <w:t>(</w:t>
+      </w:r>
+      <w:proofErr w:type="gramEnd"/>
+      <w:r>
+        <w:rPr>
+          <w:rFonts w:ascii="Consolas" w:eastAsia="Times New Roman" w:hAnsi="Consolas" w:cs="Times New Roman"/>
+          <w:color w:val="000000"/>
+          <w:sz w:val="14"/>
+          <w:szCs w:val="14"/>
+          <w:bdr w:val="none" w:sz="0" w:space="0" w:color="auto" w:frame="1"/>
+          <w:lang w:eastAsia="en-CA"/>
+        </w:rPr>
+        <w:t>  </w:t>
       </w:r>
     </w:p>
     <w:p>
@@ -18705,6 +20662,7 @@
         <w:t> = </w:t>
       </w:r>
       <w:proofErr w:type="spellStart"/>
+      <w:proofErr w:type="gramStart"/>
       <w:r>
         <w:rPr>
           <w:rFonts w:ascii="Consolas" w:eastAsia="Times New Roman" w:hAnsi="Consolas" w:cs="Times New Roman"/>
@@ -18717,6 +20675,7 @@
         <w:t>a.enddate</w:t>
       </w:r>
       <w:proofErr w:type="spellEnd"/>
+      <w:proofErr w:type="gramEnd"/>
       <w:r>
         <w:rPr>
           <w:rFonts w:ascii="Consolas" w:eastAsia="Times New Roman" w:hAnsi="Consolas" w:cs="Times New Roman"/>
@@ -18882,7 +20841,19 @@
           <w:bdr w:val="none" w:sz="0" w:space="0" w:color="auto" w:frame="1"/>
           <w:lang w:eastAsia="en-CA"/>
         </w:rPr>
-        <w:t>         ,</w:t>
+        <w:t>         </w:t>
+      </w:r>
+      <w:proofErr w:type="gramStart"/>
+      <w:r>
+        <w:rPr>
+          <w:rFonts w:ascii="Consolas" w:eastAsia="Times New Roman" w:hAnsi="Consolas" w:cs="Times New Roman"/>
+          <w:color w:val="000000"/>
+          <w:sz w:val="14"/>
+          <w:szCs w:val="14"/>
+          <w:bdr w:val="none" w:sz="0" w:space="0" w:color="auto" w:frame="1"/>
+          <w:lang w:eastAsia="en-CA"/>
+        </w:rPr>
+        <w:t>,</w:t>
       </w:r>
       <w:r>
         <w:rPr>
@@ -18895,6 +20866,7 @@
         </w:rPr>
         <w:t>case</w:t>
       </w:r>
+      <w:proofErr w:type="gramEnd"/>
       <w:r>
         <w:rPr>
           <w:rFonts w:ascii="Consolas" w:eastAsia="Times New Roman" w:hAnsi="Consolas" w:cs="Times New Roman"/>
@@ -19212,7 +21184,31 @@
           <w:bdr w:val="none" w:sz="0" w:space="0" w:color="auto" w:frame="1"/>
           <w:lang w:eastAsia="en-CA"/>
         </w:rPr>
-        <w:t>         ,LEAD(effectivedate,1) OVER ( PARTITION </w:t>
+        <w:t>         </w:t>
+      </w:r>
+      <w:proofErr w:type="gramStart"/>
+      <w:r>
+        <w:rPr>
+          <w:rFonts w:ascii="Consolas" w:eastAsia="Times New Roman" w:hAnsi="Consolas" w:cs="Times New Roman"/>
+          <w:color w:val="000000"/>
+          <w:sz w:val="14"/>
+          <w:szCs w:val="14"/>
+          <w:bdr w:val="none" w:sz="0" w:space="0" w:color="auto" w:frame="1"/>
+          <w:lang w:eastAsia="en-CA"/>
+        </w:rPr>
+        <w:t>,LEAD</w:t>
+      </w:r>
+      <w:proofErr w:type="gramEnd"/>
+      <w:r>
+        <w:rPr>
+          <w:rFonts w:ascii="Consolas" w:eastAsia="Times New Roman" w:hAnsi="Consolas" w:cs="Times New Roman"/>
+          <w:color w:val="000000"/>
+          <w:sz w:val="14"/>
+          <w:szCs w:val="14"/>
+          <w:bdr w:val="none" w:sz="0" w:space="0" w:color="auto" w:frame="1"/>
+          <w:lang w:eastAsia="en-CA"/>
+        </w:rPr>
+        <w:t>(effectivedate,1) OVER ( PARTITION </w:t>
       </w:r>
       <w:r>
         <w:rPr>
@@ -19300,7 +21296,31 @@
           <w:bdr w:val="none" w:sz="0" w:space="0" w:color="auto" w:frame="1"/>
           <w:lang w:eastAsia="en-CA"/>
         </w:rPr>
-        <w:t>         ,LEAD(enddate,1) OVER ( PARTITION </w:t>
+        <w:t>         </w:t>
+      </w:r>
+      <w:proofErr w:type="gramStart"/>
+      <w:r>
+        <w:rPr>
+          <w:rFonts w:ascii="Consolas" w:eastAsia="Times New Roman" w:hAnsi="Consolas" w:cs="Times New Roman"/>
+          <w:color w:val="000000"/>
+          <w:sz w:val="14"/>
+          <w:szCs w:val="14"/>
+          <w:bdr w:val="none" w:sz="0" w:space="0" w:color="auto" w:frame="1"/>
+          <w:lang w:eastAsia="en-CA"/>
+        </w:rPr>
+        <w:t>,LEAD</w:t>
+      </w:r>
+      <w:proofErr w:type="gramEnd"/>
+      <w:r>
+        <w:rPr>
+          <w:rFonts w:ascii="Consolas" w:eastAsia="Times New Roman" w:hAnsi="Consolas" w:cs="Times New Roman"/>
+          <w:color w:val="000000"/>
+          <w:sz w:val="14"/>
+          <w:szCs w:val="14"/>
+          <w:bdr w:val="none" w:sz="0" w:space="0" w:color="auto" w:frame="1"/>
+          <w:lang w:eastAsia="en-CA"/>
+        </w:rPr>
+        <w:t>(enddate,1) OVER ( PARTITION </w:t>
       </w:r>
       <w:r>
         <w:rPr>
@@ -19573,6 +21593,7 @@
         <w:t> </w:t>
       </w:r>
       <w:proofErr w:type="spellStart"/>
+      <w:proofErr w:type="gramStart"/>
       <w:r>
         <w:rPr>
           <w:rFonts w:ascii="Consolas" w:eastAsia="Times New Roman" w:hAnsi="Consolas" w:cs="Times New Roman"/>
@@ -19585,6 +21606,7 @@
         <w:t>a.enddate</w:t>
       </w:r>
       <w:proofErr w:type="spellEnd"/>
+      <w:proofErr w:type="gramEnd"/>
       <w:r>
         <w:rPr>
           <w:rFonts w:ascii="Consolas" w:eastAsia="Times New Roman" w:hAnsi="Consolas" w:cs="Times New Roman"/>
@@ -19652,6 +21674,7 @@
         <w:t> </w:t>
       </w:r>
       <w:proofErr w:type="spellStart"/>
+      <w:proofErr w:type="gramStart"/>
       <w:r>
         <w:rPr>
           <w:rFonts w:ascii="Consolas" w:eastAsia="Times New Roman" w:hAnsi="Consolas" w:cs="Times New Roman"/>
@@ -19664,6 +21687,7 @@
         <w:t>b.effectivedate</w:t>
       </w:r>
       <w:proofErr w:type="spellEnd"/>
+      <w:proofErr w:type="gramEnd"/>
       <w:r>
         <w:rPr>
           <w:rFonts w:ascii="Consolas" w:eastAsia="Times New Roman" w:hAnsi="Consolas" w:cs="Times New Roman"/>
@@ -19803,6 +21827,7 @@
         <w:t> </w:t>
       </w:r>
       <w:proofErr w:type="spellStart"/>
+      <w:proofErr w:type="gramStart"/>
       <w:r>
         <w:rPr>
           <w:rFonts w:ascii="Consolas" w:eastAsia="Times New Roman" w:hAnsi="Consolas" w:cs="Times New Roman"/>
@@ -19815,6 +21840,7 @@
         <w:t>b.enddate</w:t>
       </w:r>
       <w:proofErr w:type="spellEnd"/>
+      <w:proofErr w:type="gramEnd"/>
       <w:r>
         <w:rPr>
           <w:rFonts w:ascii="Consolas" w:eastAsia="Times New Roman" w:hAnsi="Consolas" w:cs="Times New Roman"/>
@@ -19882,6 +21908,7 @@
         </w:rPr>
       </w:pPr>
       <w:proofErr w:type="spellStart"/>
+      <w:proofErr w:type="gramStart"/>
       <w:r>
         <w:rPr>
           <w:rFonts w:ascii="Consolas" w:eastAsia="Times New Roman" w:hAnsi="Consolas" w:cs="Times New Roman"/>
@@ -19894,6 +21921,7 @@
         <w:t>b.Symbol</w:t>
       </w:r>
       <w:proofErr w:type="spellEnd"/>
+      <w:proofErr w:type="gramEnd"/>
       <w:r>
         <w:rPr>
           <w:rFonts w:ascii="Consolas" w:eastAsia="Times New Roman" w:hAnsi="Consolas" w:cs="Times New Roman"/>
@@ -19917,6 +21945,7 @@
         </w:rPr>
       </w:pPr>
       <w:proofErr w:type="spellStart"/>
+      <w:proofErr w:type="gramStart"/>
       <w:r>
         <w:rPr>
           <w:rFonts w:ascii="Consolas" w:eastAsia="Times New Roman" w:hAnsi="Consolas" w:cs="Times New Roman"/>
@@ -19929,6 +21958,7 @@
         <w:t>b.Issue</w:t>
       </w:r>
       <w:proofErr w:type="spellEnd"/>
+      <w:proofErr w:type="gramEnd"/>
       <w:r>
         <w:rPr>
           <w:rFonts w:ascii="Consolas" w:eastAsia="Times New Roman" w:hAnsi="Consolas" w:cs="Times New Roman"/>
@@ -19952,6 +21982,7 @@
         </w:rPr>
       </w:pPr>
       <w:proofErr w:type="spellStart"/>
+      <w:proofErr w:type="gramStart"/>
       <w:r>
         <w:rPr>
           <w:rFonts w:ascii="Consolas" w:eastAsia="Times New Roman" w:hAnsi="Consolas" w:cs="Times New Roman"/>
@@ -19964,6 +21995,7 @@
         <w:t>b.Status</w:t>
       </w:r>
       <w:proofErr w:type="spellEnd"/>
+      <w:proofErr w:type="gramEnd"/>
       <w:r>
         <w:rPr>
           <w:rFonts w:ascii="Consolas" w:eastAsia="Times New Roman" w:hAnsi="Consolas" w:cs="Times New Roman"/>
@@ -19987,6 +22019,7 @@
         </w:rPr>
       </w:pPr>
       <w:proofErr w:type="spellStart"/>
+      <w:proofErr w:type="gramStart"/>
       <w:r>
         <w:rPr>
           <w:rFonts w:ascii="Consolas" w:eastAsia="Times New Roman" w:hAnsi="Consolas" w:cs="Times New Roman"/>
@@ -20010,6 +22043,7 @@
         <w:t>Name</w:t>
       </w:r>
       <w:proofErr w:type="spellEnd"/>
+      <w:proofErr w:type="gramEnd"/>
       <w:r>
         <w:rPr>
           <w:rFonts w:ascii="Consolas" w:eastAsia="Times New Roman" w:hAnsi="Consolas" w:cs="Times New Roman"/>
@@ -20033,6 +22067,7 @@
         </w:rPr>
       </w:pPr>
       <w:proofErr w:type="spellStart"/>
+      <w:proofErr w:type="gramStart"/>
       <w:r>
         <w:rPr>
           <w:rFonts w:ascii="Consolas" w:eastAsia="Times New Roman" w:hAnsi="Consolas" w:cs="Times New Roman"/>
@@ -20045,6 +22080,7 @@
         <w:t>b.ExchangeID</w:t>
       </w:r>
       <w:proofErr w:type="spellEnd"/>
+      <w:proofErr w:type="gramEnd"/>
       <w:r>
         <w:rPr>
           <w:rFonts w:ascii="Consolas" w:eastAsia="Times New Roman" w:hAnsi="Consolas" w:cs="Times New Roman"/>
@@ -20068,16 +22104,29 @@
         </w:rPr>
       </w:pPr>
       <w:proofErr w:type="spellStart"/>
-      <w:r>
-        <w:rPr>
-          <w:rFonts w:ascii="Consolas" w:eastAsia="Times New Roman" w:hAnsi="Consolas" w:cs="Times New Roman"/>
-          <w:color w:val="000000"/>
-          <w:sz w:val="14"/>
-          <w:szCs w:val="14"/>
-          <w:bdr w:val="none" w:sz="0" w:space="0" w:color="auto" w:frame="1"/>
-          <w:lang w:eastAsia="en-CA"/>
-        </w:rPr>
-        <w:t>a.next_sk_companyid</w:t>
+      <w:proofErr w:type="gramStart"/>
+      <w:r>
+        <w:rPr>
+          <w:rFonts w:ascii="Consolas" w:eastAsia="Times New Roman" w:hAnsi="Consolas" w:cs="Times New Roman"/>
+          <w:color w:val="000000"/>
+          <w:sz w:val="14"/>
+          <w:szCs w:val="14"/>
+          <w:bdr w:val="none" w:sz="0" w:space="0" w:color="auto" w:frame="1"/>
+          <w:lang w:eastAsia="en-CA"/>
+        </w:rPr>
+        <w:t>a.next</w:t>
+      </w:r>
+      <w:proofErr w:type="gramEnd"/>
+      <w:r>
+        <w:rPr>
+          <w:rFonts w:ascii="Consolas" w:eastAsia="Times New Roman" w:hAnsi="Consolas" w:cs="Times New Roman"/>
+          <w:color w:val="000000"/>
+          <w:sz w:val="14"/>
+          <w:szCs w:val="14"/>
+          <w:bdr w:val="none" w:sz="0" w:space="0" w:color="auto" w:frame="1"/>
+          <w:lang w:eastAsia="en-CA"/>
+        </w:rPr>
+        <w:t>_sk_companyid</w:t>
       </w:r>
       <w:proofErr w:type="spellEnd"/>
       <w:r>
@@ -20103,6 +22152,7 @@
         </w:rPr>
       </w:pPr>
       <w:proofErr w:type="spellStart"/>
+      <w:proofErr w:type="gramStart"/>
       <w:r>
         <w:rPr>
           <w:rFonts w:ascii="Consolas" w:eastAsia="Times New Roman" w:hAnsi="Consolas" w:cs="Times New Roman"/>
@@ -20115,6 +22165,7 @@
         <w:t>b.SharesOutstanding</w:t>
       </w:r>
       <w:proofErr w:type="spellEnd"/>
+      <w:proofErr w:type="gramEnd"/>
       <w:r>
         <w:rPr>
           <w:rFonts w:ascii="Consolas" w:eastAsia="Times New Roman" w:hAnsi="Consolas" w:cs="Times New Roman"/>
@@ -20138,6 +22189,7 @@
         </w:rPr>
       </w:pPr>
       <w:proofErr w:type="spellStart"/>
+      <w:proofErr w:type="gramStart"/>
       <w:r>
         <w:rPr>
           <w:rFonts w:ascii="Consolas" w:eastAsia="Times New Roman" w:hAnsi="Consolas" w:cs="Times New Roman"/>
@@ -20150,6 +22202,7 @@
         <w:t>b.FirstTrade</w:t>
       </w:r>
       <w:proofErr w:type="spellEnd"/>
+      <w:proofErr w:type="gramEnd"/>
       <w:r>
         <w:rPr>
           <w:rFonts w:ascii="Consolas" w:eastAsia="Times New Roman" w:hAnsi="Consolas" w:cs="Times New Roman"/>
@@ -20173,6 +22226,7 @@
         </w:rPr>
       </w:pPr>
       <w:proofErr w:type="spellStart"/>
+      <w:proofErr w:type="gramStart"/>
       <w:r>
         <w:rPr>
           <w:rFonts w:ascii="Consolas" w:eastAsia="Times New Roman" w:hAnsi="Consolas" w:cs="Times New Roman"/>
@@ -20185,6 +22239,7 @@
         <w:t>b.FirstTradeOnExchange</w:t>
       </w:r>
       <w:proofErr w:type="spellEnd"/>
+      <w:proofErr w:type="gramEnd"/>
       <w:r>
         <w:rPr>
           <w:rFonts w:ascii="Consolas" w:eastAsia="Times New Roman" w:hAnsi="Consolas" w:cs="Times New Roman"/>
@@ -20208,6 +22263,7 @@
         </w:rPr>
       </w:pPr>
       <w:proofErr w:type="spellStart"/>
+      <w:proofErr w:type="gramStart"/>
       <w:r>
         <w:rPr>
           <w:rFonts w:ascii="Consolas" w:eastAsia="Times New Roman" w:hAnsi="Consolas" w:cs="Times New Roman"/>
@@ -20220,6 +22276,7 @@
         <w:t>b.Dividend</w:t>
       </w:r>
       <w:proofErr w:type="spellEnd"/>
+      <w:proofErr w:type="gramEnd"/>
       <w:r>
         <w:rPr>
           <w:rFonts w:ascii="Consolas" w:eastAsia="Times New Roman" w:hAnsi="Consolas" w:cs="Times New Roman"/>
@@ -20242,6 +22299,7 @@
           <w:lang w:eastAsia="en-CA"/>
         </w:rPr>
       </w:pPr>
+      <w:proofErr w:type="gramStart"/>
       <w:r>
         <w:rPr>
           <w:rFonts w:ascii="Consolas" w:eastAsia="Times New Roman" w:hAnsi="Consolas" w:cs="Times New Roman"/>
@@ -20264,6 +22322,7 @@
         </w:rPr>
         <w:t>(</w:t>
       </w:r>
+      <w:proofErr w:type="gramEnd"/>
       <w:r>
         <w:rPr>
           <w:rFonts w:ascii="Consolas" w:eastAsia="Times New Roman" w:hAnsi="Consolas" w:cs="Times New Roman"/>
@@ -20344,6 +22403,7 @@
         </w:rPr>
       </w:pPr>
       <w:proofErr w:type="spellStart"/>
+      <w:proofErr w:type="gramStart"/>
       <w:r>
         <w:rPr>
           <w:rFonts w:ascii="Consolas" w:eastAsia="Times New Roman" w:hAnsi="Consolas" w:cs="Times New Roman"/>
@@ -20356,6 +22416,7 @@
         <w:t>b.BatchID</w:t>
       </w:r>
       <w:proofErr w:type="spellEnd"/>
+      <w:proofErr w:type="gramEnd"/>
       <w:r>
         <w:rPr>
           <w:rFonts w:ascii="Consolas" w:eastAsia="Times New Roman" w:hAnsi="Consolas" w:cs="Times New Roman"/>
@@ -20379,6 +22440,7 @@
         </w:rPr>
       </w:pPr>
       <w:proofErr w:type="spellStart"/>
+      <w:proofErr w:type="gramStart"/>
       <w:r>
         <w:rPr>
           <w:rFonts w:ascii="Consolas" w:eastAsia="Times New Roman" w:hAnsi="Consolas" w:cs="Times New Roman"/>
@@ -20391,6 +22453,7 @@
         <w:t>a.EndDate</w:t>
       </w:r>
       <w:proofErr w:type="spellEnd"/>
+      <w:proofErr w:type="gramEnd"/>
       <w:r>
         <w:rPr>
           <w:rFonts w:ascii="Consolas" w:eastAsia="Times New Roman" w:hAnsi="Consolas" w:cs="Times New Roman"/>
@@ -20435,6 +22498,7 @@
           <w:lang w:eastAsia="en-CA"/>
         </w:rPr>
       </w:pPr>
+      <w:proofErr w:type="gramStart"/>
       <w:r>
         <w:rPr>
           <w:rFonts w:ascii="Consolas" w:eastAsia="Times New Roman" w:hAnsi="Consolas" w:cs="Times New Roman"/>
@@ -20457,6 +22521,7 @@
         </w:rPr>
         <w:t>(</w:t>
       </w:r>
+      <w:proofErr w:type="gramEnd"/>
       <w:r>
         <w:rPr>
           <w:rFonts w:ascii="Consolas" w:eastAsia="Times New Roman" w:hAnsi="Consolas" w:cs="Times New Roman"/>
@@ -20679,7 +22744,31 @@
           <w:bdr w:val="none" w:sz="0" w:space="0" w:color="auto" w:frame="1"/>
           <w:lang w:eastAsia="en-CA"/>
         </w:rPr>
-        <w:t> + ROW_NUMBER() OVER (</w:t>
+        <w:t> + ROW_</w:t>
+      </w:r>
+      <w:proofErr w:type="gramStart"/>
+      <w:r>
+        <w:rPr>
+          <w:rFonts w:ascii="Consolas" w:eastAsia="Times New Roman" w:hAnsi="Consolas" w:cs="Times New Roman"/>
+          <w:color w:val="000000"/>
+          <w:sz w:val="14"/>
+          <w:szCs w:val="14"/>
+          <w:bdr w:val="none" w:sz="0" w:space="0" w:color="auto" w:frame="1"/>
+          <w:lang w:eastAsia="en-CA"/>
+        </w:rPr>
+        <w:t>NUMBER(</w:t>
+      </w:r>
+      <w:proofErr w:type="gramEnd"/>
+      <w:r>
+        <w:rPr>
+          <w:rFonts w:ascii="Consolas" w:eastAsia="Times New Roman" w:hAnsi="Consolas" w:cs="Times New Roman"/>
+          <w:color w:val="000000"/>
+          <w:sz w:val="14"/>
+          <w:szCs w:val="14"/>
+          <w:bdr w:val="none" w:sz="0" w:space="0" w:color="auto" w:frame="1"/>
+          <w:lang w:eastAsia="en-CA"/>
+        </w:rPr>
+        <w:t>) OVER (</w:t>
       </w:r>
       <w:r>
         <w:rPr>
@@ -20736,16 +22825,29 @@
           <w:lang w:eastAsia="en-CA"/>
         </w:rPr>
       </w:pPr>
-      <w:r>
-        <w:rPr>
-          <w:rFonts w:ascii="Consolas" w:eastAsia="Times New Roman" w:hAnsi="Consolas" w:cs="Times New Roman"/>
-          <w:color w:val="000000"/>
-          <w:sz w:val="14"/>
-          <w:szCs w:val="14"/>
-          <w:bdr w:val="none" w:sz="0" w:space="0" w:color="auto" w:frame="1"/>
-          <w:lang w:eastAsia="en-CA"/>
-        </w:rPr>
-        <w:t>,a.* </w:t>
+      <w:proofErr w:type="gramStart"/>
+      <w:r>
+        <w:rPr>
+          <w:rFonts w:ascii="Consolas" w:eastAsia="Times New Roman" w:hAnsi="Consolas" w:cs="Times New Roman"/>
+          <w:color w:val="000000"/>
+          <w:sz w:val="14"/>
+          <w:szCs w:val="14"/>
+          <w:bdr w:val="none" w:sz="0" w:space="0" w:color="auto" w:frame="1"/>
+          <w:lang w:eastAsia="en-CA"/>
+        </w:rPr>
+        <w:t>,a.</w:t>
+      </w:r>
+      <w:proofErr w:type="gramEnd"/>
+      <w:r>
+        <w:rPr>
+          <w:rFonts w:ascii="Consolas" w:eastAsia="Times New Roman" w:hAnsi="Consolas" w:cs="Times New Roman"/>
+          <w:color w:val="000000"/>
+          <w:sz w:val="14"/>
+          <w:szCs w:val="14"/>
+          <w:bdr w:val="none" w:sz="0" w:space="0" w:color="auto" w:frame="1"/>
+          <w:lang w:eastAsia="en-CA"/>
+        </w:rPr>
+        <w:t>* </w:t>
       </w:r>
       <w:r>
         <w:rPr>
@@ -21012,7 +23114,31 @@
           <w:bdr w:val="none" w:sz="0" w:space="0" w:color="auto" w:frame="1"/>
           <w:lang w:eastAsia="en-CA"/>
         </w:rPr>
-        <w:t> rank() over (partition </w:t>
+        <w:t> </w:t>
+      </w:r>
+      <w:proofErr w:type="gramStart"/>
+      <w:r>
+        <w:rPr>
+          <w:rFonts w:ascii="Consolas" w:eastAsia="Times New Roman" w:hAnsi="Consolas" w:cs="Times New Roman"/>
+          <w:color w:val="000000"/>
+          <w:sz w:val="14"/>
+          <w:szCs w:val="14"/>
+          <w:bdr w:val="none" w:sz="0" w:space="0" w:color="auto" w:frame="1"/>
+          <w:lang w:eastAsia="en-CA"/>
+        </w:rPr>
+        <w:t>rank(</w:t>
+      </w:r>
+      <w:proofErr w:type="gramEnd"/>
+      <w:r>
+        <w:rPr>
+          <w:rFonts w:ascii="Consolas" w:eastAsia="Times New Roman" w:hAnsi="Consolas" w:cs="Times New Roman"/>
+          <w:color w:val="000000"/>
+          <w:sz w:val="14"/>
+          <w:szCs w:val="14"/>
+          <w:bdr w:val="none" w:sz="0" w:space="0" w:color="auto" w:frame="1"/>
+          <w:lang w:eastAsia="en-CA"/>
+        </w:rPr>
+        <w:t>) over (partition </w:t>
       </w:r>
       <w:r>
         <w:rPr>
@@ -21422,6 +23548,7 @@
         <w:t>&lt;</w:t>
       </w:r>
       <w:proofErr w:type="spellStart"/>
+      <w:proofErr w:type="gramStart"/>
       <w:r>
         <w:rPr>
           <w:rFonts w:ascii="Consolas" w:eastAsia="Times New Roman" w:hAnsi="Consolas" w:cs="Times New Roman"/>
@@ -21434,6 +23561,7 @@
         <w:t>xsl:stylesheet</w:t>
       </w:r>
       <w:proofErr w:type="spellEnd"/>
+      <w:proofErr w:type="gramEnd"/>
       <w:r>
         <w:rPr>
           <w:rFonts w:ascii="Consolas" w:eastAsia="Times New Roman" w:hAnsi="Consolas" w:cs="Times New Roman"/>
@@ -21580,6 +23708,7 @@
         <w:t>&lt;</w:t>
       </w:r>
       <w:proofErr w:type="spellStart"/>
+      <w:proofErr w:type="gramStart"/>
       <w:r>
         <w:rPr>
           <w:rFonts w:ascii="Consolas" w:eastAsia="Times New Roman" w:hAnsi="Consolas" w:cs="Times New Roman"/>
@@ -21592,6 +23721,7 @@
         <w:t>xsl:output</w:t>
       </w:r>
       <w:proofErr w:type="spellEnd"/>
+      <w:proofErr w:type="gramEnd"/>
       <w:r>
         <w:rPr>
           <w:rFonts w:ascii="Consolas" w:eastAsia="Times New Roman" w:hAnsi="Consolas" w:cs="Times New Roman"/>
@@ -21747,6 +23877,7 @@
         <w:t>&lt;</w:t>
       </w:r>
       <w:proofErr w:type="spellStart"/>
+      <w:proofErr w:type="gramStart"/>
       <w:r>
         <w:rPr>
           <w:rFonts w:ascii="Consolas" w:eastAsia="Times New Roman" w:hAnsi="Consolas" w:cs="Times New Roman"/>
@@ -21759,6 +23890,7 @@
         <w:t>xsl:template</w:t>
       </w:r>
       <w:proofErr w:type="spellEnd"/>
+      <w:proofErr w:type="gramEnd"/>
       <w:r>
         <w:rPr>
           <w:rFonts w:ascii="Consolas" w:eastAsia="Times New Roman" w:hAnsi="Consolas" w:cs="Times New Roman"/>
@@ -21859,16 +23991,29 @@
         <w:t>&lt;</w:t>
       </w:r>
       <w:proofErr w:type="spellStart"/>
-      <w:r>
-        <w:rPr>
-          <w:rFonts w:ascii="Consolas" w:eastAsia="Times New Roman" w:hAnsi="Consolas" w:cs="Times New Roman"/>
-          <w:color w:val="006699"/>
-          <w:sz w:val="14"/>
-          <w:szCs w:val="14"/>
-          <w:bdr w:val="none" w:sz="0" w:space="0" w:color="auto" w:frame="1"/>
-          <w:lang w:eastAsia="en-CA"/>
-        </w:rPr>
-        <w:t>xsl:for-each</w:t>
+      <w:proofErr w:type="gramStart"/>
+      <w:r>
+        <w:rPr>
+          <w:rFonts w:ascii="Consolas" w:eastAsia="Times New Roman" w:hAnsi="Consolas" w:cs="Times New Roman"/>
+          <w:color w:val="006699"/>
+          <w:sz w:val="14"/>
+          <w:szCs w:val="14"/>
+          <w:bdr w:val="none" w:sz="0" w:space="0" w:color="auto" w:frame="1"/>
+          <w:lang w:eastAsia="en-CA"/>
+        </w:rPr>
+        <w:t>xsl:for</w:t>
+      </w:r>
+      <w:proofErr w:type="gramEnd"/>
+      <w:r>
+        <w:rPr>
+          <w:rFonts w:ascii="Consolas" w:eastAsia="Times New Roman" w:hAnsi="Consolas" w:cs="Times New Roman"/>
+          <w:color w:val="006699"/>
+          <w:sz w:val="14"/>
+          <w:szCs w:val="14"/>
+          <w:bdr w:val="none" w:sz="0" w:space="0" w:color="auto" w:frame="1"/>
+          <w:lang w:eastAsia="en-CA"/>
+        </w:rPr>
+        <w:t>-each</w:t>
       </w:r>
       <w:proofErr w:type="spellEnd"/>
       <w:r>
@@ -22001,7 +24146,31 @@
           <w:bdr w:val="none" w:sz="0" w:space="0" w:color="auto" w:frame="1"/>
           <w:lang w:eastAsia="en-CA"/>
         </w:rPr>
-        <w:t>="concat(../@ActionType, '|',../@ActionTS, '|'  </w:t>
+        <w:t>="concat</w:t>
+      </w:r>
+      <w:proofErr w:type="gramStart"/>
+      <w:r>
+        <w:rPr>
+          <w:rFonts w:ascii="Consolas" w:eastAsia="Times New Roman" w:hAnsi="Consolas" w:cs="Times New Roman"/>
+          <w:color w:val="000000"/>
+          <w:sz w:val="14"/>
+          <w:szCs w:val="14"/>
+          <w:bdr w:val="none" w:sz="0" w:space="0" w:color="auto" w:frame="1"/>
+          <w:lang w:eastAsia="en-CA"/>
+        </w:rPr>
+        <w:t>(..</w:t>
+      </w:r>
+      <w:proofErr w:type="gramEnd"/>
+      <w:r>
+        <w:rPr>
+          <w:rFonts w:ascii="Consolas" w:eastAsia="Times New Roman" w:hAnsi="Consolas" w:cs="Times New Roman"/>
+          <w:color w:val="000000"/>
+          <w:sz w:val="14"/>
+          <w:szCs w:val="14"/>
+          <w:bdr w:val="none" w:sz="0" w:space="0" w:color="auto" w:frame="1"/>
+          <w:lang w:eastAsia="en-CA"/>
+        </w:rPr>
+        <w:t>/@ActionType, '|',../@ActionTS, '|'  </w:t>
       </w:r>
     </w:p>
     <w:p>
@@ -22023,7 +24192,31 @@
           <w:bdr w:val="none" w:sz="0" w:space="0" w:color="auto" w:frame="1"/>
           <w:lang w:eastAsia="en-CA"/>
         </w:rPr>
-        <w:t>                                        ,@C_ID, '|',@C_TAX_ID, '|',@C_GNDR, '|',@C_TIER, '|',@C_DOB, '|'  </w:t>
+        <w:t>                                        </w:t>
+      </w:r>
+      <w:proofErr w:type="gramStart"/>
+      <w:r>
+        <w:rPr>
+          <w:rFonts w:ascii="Consolas" w:eastAsia="Times New Roman" w:hAnsi="Consolas" w:cs="Times New Roman"/>
+          <w:color w:val="000000"/>
+          <w:sz w:val="14"/>
+          <w:szCs w:val="14"/>
+          <w:bdr w:val="none" w:sz="0" w:space="0" w:color="auto" w:frame="1"/>
+          <w:lang w:eastAsia="en-CA"/>
+        </w:rPr>
+        <w:t>,@</w:t>
+      </w:r>
+      <w:proofErr w:type="gramEnd"/>
+      <w:r>
+        <w:rPr>
+          <w:rFonts w:ascii="Consolas" w:eastAsia="Times New Roman" w:hAnsi="Consolas" w:cs="Times New Roman"/>
+          <w:color w:val="000000"/>
+          <w:sz w:val="14"/>
+          <w:szCs w:val="14"/>
+          <w:bdr w:val="none" w:sz="0" w:space="0" w:color="auto" w:frame="1"/>
+          <w:lang w:eastAsia="en-CA"/>
+        </w:rPr>
+        <w:t>C_ID, '|',@C_TAX_ID, '|',@C_GNDR, '|',@C_TIER, '|',@C_DOB, '|'  </w:t>
       </w:r>
     </w:p>
     <w:p>
@@ -22078,18 +24271,42 @@
           <w:bdr w:val="none" w:sz="0" w:space="0" w:color="auto" w:frame="1"/>
           <w:lang w:eastAsia="en-CA"/>
         </w:rPr>
-        <w:t xml:space="preserve">      </w:t>
-      </w:r>
-      <w:r>
-        <w:rPr>
-          <w:rFonts w:ascii="Consolas" w:eastAsia="Times New Roman" w:hAnsi="Consolas" w:cs="Times New Roman"/>
-          <w:color w:val="000000"/>
-          <w:sz w:val="14"/>
-          <w:szCs w:val="14"/>
-          <w:bdr w:val="none" w:sz="0" w:space="0" w:color="auto" w:frame="1"/>
-          <w:lang w:eastAsia="en-CA"/>
-        </w:rPr>
-        <w:t>, Address/C_CITY, '|', Address/C_STATE_PROV, '|', Address/C_CTRY, '|'  </w:t>
+        <w:t xml:space="preserve">    </w:t>
+      </w:r>
+      <w:proofErr w:type="gramStart"/>
+      <w:r>
+        <w:rPr>
+          <w:rFonts w:ascii="Consolas" w:eastAsia="Times New Roman" w:hAnsi="Consolas" w:cs="Times New Roman"/>
+          <w:color w:val="000000"/>
+          <w:sz w:val="14"/>
+          <w:szCs w:val="14"/>
+          <w:bdr w:val="none" w:sz="0" w:space="0" w:color="auto" w:frame="1"/>
+          <w:lang w:eastAsia="en-CA"/>
+        </w:rPr>
+        <w:t xml:space="preserve">  </w:t>
+      </w:r>
+      <w:r>
+        <w:rPr>
+          <w:rFonts w:ascii="Consolas" w:eastAsia="Times New Roman" w:hAnsi="Consolas" w:cs="Times New Roman"/>
+          <w:color w:val="000000"/>
+          <w:sz w:val="14"/>
+          <w:szCs w:val="14"/>
+          <w:bdr w:val="none" w:sz="0" w:space="0" w:color="auto" w:frame="1"/>
+          <w:lang w:eastAsia="en-CA"/>
+        </w:rPr>
+        <w:t>,</w:t>
+      </w:r>
+      <w:proofErr w:type="gramEnd"/>
+      <w:r>
+        <w:rPr>
+          <w:rFonts w:ascii="Consolas" w:eastAsia="Times New Roman" w:hAnsi="Consolas" w:cs="Times New Roman"/>
+          <w:color w:val="000000"/>
+          <w:sz w:val="14"/>
+          <w:szCs w:val="14"/>
+          <w:bdr w:val="none" w:sz="0" w:space="0" w:color="auto" w:frame="1"/>
+          <w:lang w:eastAsia="en-CA"/>
+        </w:rPr>
+        <w:t> Address/C_CITY, '|', Address/C_STATE_PROV, '|', Address/C_CTRY, '|'  </w:t>
       </w:r>
     </w:p>
     <w:p>
@@ -22301,6 +24518,7 @@
         <w:t>&lt;</w:t>
       </w:r>
       <w:proofErr w:type="spellStart"/>
+      <w:proofErr w:type="gramStart"/>
       <w:r>
         <w:rPr>
           <w:rFonts w:ascii="Consolas" w:eastAsia="Times New Roman" w:hAnsi="Consolas" w:cs="Times New Roman"/>
@@ -22313,6 +24531,7 @@
         <w:t>xsl:if</w:t>
       </w:r>
       <w:proofErr w:type="spellEnd"/>
+      <w:proofErr w:type="gramEnd"/>
       <w:r>
         <w:rPr>
           <w:rFonts w:ascii="Consolas" w:eastAsia="Times New Roman" w:hAnsi="Consolas" w:cs="Times New Roman"/>
@@ -22538,6 +24757,7 @@
         <w:t>&lt;/</w:t>
       </w:r>
       <w:proofErr w:type="spellStart"/>
+      <w:proofErr w:type="gramStart"/>
       <w:r>
         <w:rPr>
           <w:rFonts w:ascii="Consolas" w:eastAsia="Times New Roman" w:hAnsi="Consolas" w:cs="Times New Roman"/>
@@ -22550,6 +24770,7 @@
         <w:t>xsl:if</w:t>
       </w:r>
       <w:proofErr w:type="spellEnd"/>
+      <w:proofErr w:type="gramEnd"/>
       <w:r>
         <w:rPr>
           <w:rFonts w:ascii="Consolas" w:eastAsia="Times New Roman" w:hAnsi="Consolas" w:cs="Times New Roman"/>
@@ -22606,16 +24827,29 @@
         <w:t>&lt;/</w:t>
       </w:r>
       <w:proofErr w:type="spellStart"/>
-      <w:r>
-        <w:rPr>
-          <w:rFonts w:ascii="Consolas" w:eastAsia="Times New Roman" w:hAnsi="Consolas" w:cs="Times New Roman"/>
-          <w:color w:val="006699"/>
-          <w:sz w:val="14"/>
-          <w:szCs w:val="14"/>
-          <w:bdr w:val="none" w:sz="0" w:space="0" w:color="auto" w:frame="1"/>
-          <w:lang w:eastAsia="en-CA"/>
-        </w:rPr>
-        <w:t>xsl:for-each</w:t>
+      <w:proofErr w:type="gramStart"/>
+      <w:r>
+        <w:rPr>
+          <w:rFonts w:ascii="Consolas" w:eastAsia="Times New Roman" w:hAnsi="Consolas" w:cs="Times New Roman"/>
+          <w:color w:val="006699"/>
+          <w:sz w:val="14"/>
+          <w:szCs w:val="14"/>
+          <w:bdr w:val="none" w:sz="0" w:space="0" w:color="auto" w:frame="1"/>
+          <w:lang w:eastAsia="en-CA"/>
+        </w:rPr>
+        <w:t>xsl:for</w:t>
+      </w:r>
+      <w:proofErr w:type="gramEnd"/>
+      <w:r>
+        <w:rPr>
+          <w:rFonts w:ascii="Consolas" w:eastAsia="Times New Roman" w:hAnsi="Consolas" w:cs="Times New Roman"/>
+          <w:color w:val="006699"/>
+          <w:sz w:val="14"/>
+          <w:szCs w:val="14"/>
+          <w:bdr w:val="none" w:sz="0" w:space="0" w:color="auto" w:frame="1"/>
+          <w:lang w:eastAsia="en-CA"/>
+        </w:rPr>
+        <w:t>-each</w:t>
       </w:r>
       <w:proofErr w:type="spellEnd"/>
       <w:r>
@@ -22663,6 +24897,7 @@
         <w:t>&lt;/</w:t>
       </w:r>
       <w:proofErr w:type="spellStart"/>
+      <w:proofErr w:type="gramStart"/>
       <w:r>
         <w:rPr>
           <w:rFonts w:ascii="Consolas" w:eastAsia="Times New Roman" w:hAnsi="Consolas" w:cs="Times New Roman"/>
@@ -22675,6 +24910,7 @@
         <w:t>xsl:template</w:t>
       </w:r>
       <w:proofErr w:type="spellEnd"/>
+      <w:proofErr w:type="gramEnd"/>
       <w:r>
         <w:rPr>
           <w:rFonts w:ascii="Consolas" w:eastAsia="Times New Roman" w:hAnsi="Consolas" w:cs="Times New Roman"/>
@@ -22742,6 +24978,7 @@
         <w:t>&lt;/</w:t>
       </w:r>
       <w:proofErr w:type="spellStart"/>
+      <w:proofErr w:type="gramStart"/>
       <w:r>
         <w:rPr>
           <w:rFonts w:ascii="Consolas" w:eastAsia="Times New Roman" w:hAnsi="Consolas" w:cs="Times New Roman"/>
@@ -22754,6 +24991,7 @@
         <w:t>xsl:stylesheet</w:t>
       </w:r>
       <w:proofErr w:type="spellEnd"/>
+      <w:proofErr w:type="gramEnd"/>
       <w:r>
         <w:rPr>
           <w:rFonts w:ascii="Consolas" w:eastAsia="Times New Roman" w:hAnsi="Consolas" w:cs="Times New Roman"/>
@@ -23479,7 +25717,7 @@
       </w:pPr>
     </w:pPrDefault>
   </w:docDefaults>
-  <w:latentStyles w:defLockedState="0" w:defUIPriority="99" w:defSemiHidden="0" w:defUnhideWhenUsed="0" w:defQFormat="0" w:count="377">
+  <w:latentStyles w:defLockedState="0" w:defUIPriority="99" w:defSemiHidden="0" w:defUnhideWhenUsed="0" w:defQFormat="0" w:count="376">
     <w:lsdException w:name="Normal" w:uiPriority="0" w:qFormat="1"/>
     <w:lsdException w:name="heading 1" w:uiPriority="9" w:qFormat="1"/>
     <w:lsdException w:name="heading 2" w:semiHidden="1" w:uiPriority="9" w:unhideWhenUsed="1" w:qFormat="1"/>
@@ -23856,7 +26094,6 @@
     <w:lsdException w:name="Hashtag" w:semiHidden="1" w:unhideWhenUsed="1"/>
     <w:lsdException w:name="Unresolved Mention" w:semiHidden="1" w:unhideWhenUsed="1"/>
     <w:lsdException w:name="Smart Link" w:semiHidden="1" w:unhideWhenUsed="1"/>
-    <w:lsdException w:name="Smart Link Error" w:semiHidden="1" w:unhideWhenUsed="1"/>
   </w:latentStyles>
   <w:style w:type="paragraph" w:default="1" w:styleId="Normal">
     <w:name w:val="Normal"/>

</xml_diff>